<commit_message>
Scripts now using type checking python binding modules and update to documentation
</commit_message>
<xml_diff>
--- a/docs/cFS-EDS-Groundstation Users Manual.docx
+++ b/docs/cFS-EDS-Groundstation Users Manual.docx
@@ -1,6 +1,6 @@
 
 <file path=word/document.xml><?xml version="1.0" encoding="utf-8"?>
-<w:document xmlns:wpc="http://schemas.microsoft.com/office/word/2010/wordprocessingCanvas" xmlns:cx="http://schemas.microsoft.com/office/drawing/2014/chartex" xmlns:cx1="http://schemas.microsoft.com/office/drawing/2015/9/8/chartex" xmlns:mc="http://schemas.openxmlformats.org/markup-compatibility/2006" xmlns:o="urn:schemas-microsoft-com:office:office" xmlns:r="http://schemas.openxmlformats.org/officeDocument/2006/relationships" xmlns:m="http://schemas.openxmlformats.org/officeDocument/2006/math" xmlns:v="urn:schemas-microsoft-com:vml" xmlns:wp14="http://schemas.microsoft.com/office/word/2010/wordprocessingDrawing" xmlns:wp="http://schemas.openxmlformats.org/drawingml/2006/wordprocessingDrawing" xmlns:w10="urn:schemas-microsoft-com:office:word" xmlns:w="http://schemas.openxmlformats.org/wordprocessingml/2006/main" xmlns:w14="http://schemas.microsoft.com/office/word/2010/wordml" xmlns:w15="http://schemas.microsoft.com/office/word/2012/wordml" xmlns:w16se="http://schemas.microsoft.com/office/word/2015/wordml/symex" xmlns:wpg="http://schemas.microsoft.com/office/word/2010/wordprocessingGroup" xmlns:wpi="http://schemas.microsoft.com/office/word/2010/wordprocessingInk" xmlns:wne="http://schemas.microsoft.com/office/word/2006/wordml" xmlns:wps="http://schemas.microsoft.com/office/word/2010/wordprocessingShape" mc:Ignorable="w14 w15 w16se wp14">
+<w:document xmlns:wpc="http://schemas.microsoft.com/office/word/2010/wordprocessingCanvas" xmlns:cx="http://schemas.microsoft.com/office/drawing/2014/chartex" xmlns:cx1="http://schemas.microsoft.com/office/drawing/2015/9/8/chartex" xmlns:cx2="http://schemas.microsoft.com/office/drawing/2015/10/21/chartex" xmlns:cx3="http://schemas.microsoft.com/office/drawing/2016/5/9/chartex" xmlns:cx4="http://schemas.microsoft.com/office/drawing/2016/5/10/chartex" xmlns:cx5="http://schemas.microsoft.com/office/drawing/2016/5/11/chartex" xmlns:cx6="http://schemas.microsoft.com/office/drawing/2016/5/12/chartex" xmlns:cx7="http://schemas.microsoft.com/office/drawing/2016/5/13/chartex" xmlns:cx8="http://schemas.microsoft.com/office/drawing/2016/5/14/chartex" xmlns:mc="http://schemas.openxmlformats.org/markup-compatibility/2006" xmlns:aink="http://schemas.microsoft.com/office/drawing/2016/ink" xmlns:am3d="http://schemas.microsoft.com/office/drawing/2017/model3d" xmlns:o="urn:schemas-microsoft-com:office:office" xmlns:r="http://schemas.openxmlformats.org/officeDocument/2006/relationships" xmlns:m="http://schemas.openxmlformats.org/officeDocument/2006/math" xmlns:v="urn:schemas-microsoft-com:vml" xmlns:wp14="http://schemas.microsoft.com/office/word/2010/wordprocessingDrawing" xmlns:wp="http://schemas.openxmlformats.org/drawingml/2006/wordprocessingDrawing" xmlns:w10="urn:schemas-microsoft-com:office:word" xmlns:w="http://schemas.openxmlformats.org/wordprocessingml/2006/main" xmlns:w14="http://schemas.microsoft.com/office/word/2010/wordml" xmlns:w15="http://schemas.microsoft.com/office/word/2012/wordml" xmlns:w16cex="http://schemas.microsoft.com/office/word/2018/wordml/cex" xmlns:w16cid="http://schemas.microsoft.com/office/word/2016/wordml/cid" xmlns:w16="http://schemas.microsoft.com/office/word/2018/wordml" xmlns:w16se="http://schemas.microsoft.com/office/word/2015/wordml/symex" xmlns:wpg="http://schemas.microsoft.com/office/word/2010/wordprocessingGroup" xmlns:wpi="http://schemas.microsoft.com/office/word/2010/wordprocessingInk" xmlns:wne="http://schemas.microsoft.com/office/word/2006/wordml" xmlns:wps="http://schemas.microsoft.com/office/word/2010/wordprocessingShape" mc:Ignorable="w14 w15 w16se w16cid w16 w16cex wp14">
   <w:body>
     <w:tbl>
       <w:tblPr>
@@ -643,6 +643,12 @@
                 <w:i/>
               </w:rPr>
             </w:pPr>
+            <w:r>
+              <w:rPr>
+                <w:i/>
+              </w:rPr>
+              <w:t>1.1</w:t>
+            </w:r>
           </w:p>
         </w:tc>
         <w:tc>
@@ -656,6 +662,12 @@
                 <w:i/>
               </w:rPr>
             </w:pPr>
+            <w:r>
+              <w:rPr>
+                <w:i/>
+              </w:rPr>
+              <w:t>9/10/2021</w:t>
+            </w:r>
           </w:p>
         </w:tc>
         <w:tc>
@@ -668,6 +680,12 @@
                 <w:i/>
               </w:rPr>
             </w:pPr>
+            <w:r>
+              <w:rPr>
+                <w:i/>
+              </w:rPr>
+              <w:t>Update installation instructions</w:t>
+            </w:r>
           </w:p>
         </w:tc>
       </w:tr>
@@ -3098,7 +3116,13 @@
         <w:t xml:space="preserve">on Ubuntu “LTS” distributions. </w:t>
       </w:r>
       <w:r>
-        <w:t>The following development packages must be installed on the host. Note these are names of Debian/Ubuntu packages; other Linux distributions should provide a similar set but the package names may vary.</w:t>
+        <w:t>The following development packages must be installed on the host. Note these are names of Debian/Ubuntu packages; other Linux distributions should provide a similar set</w:t>
+      </w:r>
+      <w:r>
+        <w:t>,</w:t>
+      </w:r>
+      <w:r>
+        <w:t xml:space="preserve"> but the package names may vary.</w:t>
       </w:r>
     </w:p>
     <w:p>
@@ -3145,16 +3169,200 @@
         <w:pStyle w:val="BodyText"/>
       </w:pPr>
       <w:r>
-        <w:t xml:space="preserve">The installation of the cFS-EDS-GroundStation software is integrated with the cFS build process. </w:t>
-      </w:r>
+        <w:t xml:space="preserve">The cFS-EDS-GroundStation software is designed to be integrated with the cfe-eds-framework repository which can be found at: </w:t>
+      </w:r>
+      <w:hyperlink r:id="rId9" w:history="1">
+        <w:r>
+          <w:rPr>
+            <w:rStyle w:val="Hyperlink"/>
+          </w:rPr>
+          <w:t>https://github.com/jphickey/cfe-eds-framework</w:t>
+        </w:r>
+      </w:hyperlink>
+      <w:r>
+        <w:t xml:space="preserve">. Downloading the cFS-EDS-GroundStation software to &lt;cfs-home&gt;/tools, </w:t>
+      </w:r>
+      <w:r>
+        <w:t xml:space="preserve">the directory can be added to the cfs cmake build process </w:t>
+      </w:r>
+      <w:r>
+        <w:t>via</w:t>
+      </w:r>
+      <w:r>
+        <w:t xml:space="preserve"> cfe/cmake/mission_build.cmake</w:t>
+      </w:r>
+    </w:p>
+    <w:p>
+      <w:pPr>
+        <w:pStyle w:val="BodyText"/>
+        <w:spacing w:after="0"/>
+        <w:ind w:left="720"/>
+        <w:rPr>
+          <w:rFonts w:ascii="Courier New" w:hAnsi="Courier New" w:cs="Courier New"/>
+          <w:sz w:val="20"/>
+          <w:szCs w:val="16"/>
+        </w:rPr>
+      </w:pPr>
+      <w:r>
+        <w:rPr>
+          <w:rFonts w:ascii="Courier New" w:hAnsi="Courier New" w:cs="Courier New"/>
+          <w:sz w:val="20"/>
+          <w:szCs w:val="16"/>
+        </w:rPr>
+        <w:t># Include all the EDS libr</w:t>
+      </w:r>
+      <w:r>
+        <w:rPr>
+          <w:rFonts w:ascii="Courier New" w:hAnsi="Courier New" w:cs="Courier New"/>
+          <w:sz w:val="20"/>
+          <w:szCs w:val="16"/>
+        </w:rPr>
+        <w:t>a</w:t>
+      </w:r>
+      <w:r>
+        <w:rPr>
+          <w:rFonts w:ascii="Courier New" w:hAnsi="Courier New" w:cs="Courier New"/>
+          <w:sz w:val="20"/>
+          <w:szCs w:val="16"/>
+        </w:rPr>
+        <w:t>r</w:t>
+      </w:r>
+      <w:r>
+        <w:rPr>
+          <w:rFonts w:ascii="Courier New" w:hAnsi="Courier New" w:cs="Courier New"/>
+          <w:sz w:val="20"/>
+          <w:szCs w:val="16"/>
+        </w:rPr>
+        <w:t>ies and tools which are built for the host system</w:t>
+      </w:r>
+    </w:p>
+    <w:p>
+      <w:pPr>
+        <w:pStyle w:val="BodyText"/>
+        <w:spacing w:after="0"/>
+        <w:ind w:left="720"/>
+        <w:rPr>
+          <w:rFonts w:ascii="Courier New" w:hAnsi="Courier New" w:cs="Courier New"/>
+          <w:sz w:val="20"/>
+          <w:szCs w:val="16"/>
+        </w:rPr>
+      </w:pPr>
+      <w:r>
+        <w:rPr>
+          <w:rFonts w:ascii="Courier New" w:hAnsi="Courier New" w:cs="Courier New"/>
+          <w:sz w:val="20"/>
+          <w:szCs w:val="16"/>
+        </w:rPr>
+        <w:t>include_directories(${MISSION_BINARY_DIR}/inc)</w:t>
+      </w:r>
+    </w:p>
+    <w:p>
+      <w:pPr>
+        <w:pStyle w:val="BodyText"/>
+        <w:spacing w:after="0"/>
+        <w:ind w:left="720"/>
+        <w:rPr>
+          <w:rFonts w:ascii="Courier New" w:hAnsi="Courier New" w:cs="Courier New"/>
+          <w:sz w:val="20"/>
+          <w:szCs w:val="16"/>
+        </w:rPr>
+      </w:pPr>
+      <w:r>
+        <w:rPr>
+          <w:rFonts w:ascii="Courier New" w:hAnsi="Courier New" w:cs="Courier New"/>
+          <w:sz w:val="20"/>
+          <w:szCs w:val="16"/>
+        </w:rPr>
+        <w:t>add_subdirectory(${MISSION_SOURCE_DIR}/tools/eds/edslib eds/edslib)</w:t>
+      </w:r>
+    </w:p>
+    <w:p>
+      <w:pPr>
+        <w:pStyle w:val="BodyText"/>
+        <w:spacing w:after="0"/>
+        <w:ind w:left="720"/>
+        <w:rPr>
+          <w:rFonts w:ascii="Courier New" w:hAnsi="Courier New" w:cs="Courier New"/>
+          <w:sz w:val="20"/>
+          <w:szCs w:val="16"/>
+        </w:rPr>
+      </w:pPr>
+      <w:r>
+        <w:rPr>
+          <w:rFonts w:ascii="Courier New" w:hAnsi="Courier New" w:cs="Courier New"/>
+          <w:sz w:val="20"/>
+          <w:szCs w:val="16"/>
+        </w:rPr>
+        <w:t>add_subdirectory(${MISSION_SOURCE_DIR}/tools/eds/tool   eds/tool)</w:t>
+      </w:r>
+    </w:p>
+    <w:p>
+      <w:pPr>
+        <w:pStyle w:val="BodyText"/>
+        <w:spacing w:after="0"/>
+        <w:ind w:left="720"/>
+        <w:rPr>
+          <w:rFonts w:ascii="Courier New" w:hAnsi="Courier New" w:cs="Courier New"/>
+          <w:sz w:val="20"/>
+          <w:szCs w:val="16"/>
+        </w:rPr>
+      </w:pPr>
+      <w:r>
+        <w:rPr>
+          <w:rFonts w:ascii="Courier New" w:hAnsi="Courier New" w:cs="Courier New"/>
+          <w:sz w:val="20"/>
+          <w:szCs w:val="16"/>
+        </w:rPr>
+        <w:t>add_subdirectory(${MISSION_SOURCE_DIR}/tools/eds/cfecfs eds/cfecfs)</w:t>
+      </w:r>
+    </w:p>
+    <w:p>
+      <w:pPr>
+        <w:pStyle w:val="BodyText"/>
+        <w:spacing w:after="0"/>
+        <w:ind w:left="720"/>
+        <w:rPr>
+          <w:rFonts w:ascii="Courier New" w:hAnsi="Courier New" w:cs="Courier New"/>
+          <w:b/>
+          <w:bCs/>
+          <w:sz w:val="20"/>
+          <w:szCs w:val="16"/>
+        </w:rPr>
+      </w:pPr>
+      <w:r>
+        <w:rPr>
+          <w:rFonts w:ascii="Courier New" w:hAnsi="Courier New" w:cs="Courier New"/>
+          <w:b/>
+          <w:bCs/>
+          <w:sz w:val="20"/>
+          <w:szCs w:val="16"/>
+        </w:rPr>
+        <w:t>add_subdirectory(${MISSION_SOURCE_DIR}/tools/cFS-EDS-GroundStation eds/cFS-EDS-GroundStation)</w:t>
+      </w:r>
+    </w:p>
+    <w:p>
+      <w:pPr>
+        <w:pStyle w:val="BodyText"/>
+        <w:spacing w:after="0"/>
+        <w:ind w:left="720"/>
+        <w:rPr>
+          <w:sz w:val="20"/>
+          <w:szCs w:val="16"/>
+        </w:rPr>
+      </w:pPr>
+    </w:p>
+    <w:p>
+      <w:pPr>
+        <w:pStyle w:val="BodyText"/>
+      </w:pPr>
       <w:r>
         <w:t xml:space="preserve">There are three cmake variables that need </w:t>
       </w:r>
       <w:r>
-        <w:t>to be turned on in order to run</w:t>
-      </w:r>
-      <w:r>
-        <w:t xml:space="preserve"> the cFS-EDS-GroundStation software</w:t>
+        <w:t>to be turned on to run</w:t>
+      </w:r>
+      <w:r>
+        <w:t xml:space="preserve"> the cFS-EDS-GroundStation</w:t>
       </w:r>
       <w:r>
         <w:t>:</w:t>
@@ -3175,7 +3383,19 @@
         <w:t xml:space="preserve">cFS </w:t>
       </w:r>
       <w:r>
-        <w:t>build process to compile the standalone EDSLIB python library that can be imported into a python3 instance.</w:t>
+        <w:t>build process to compile the standalone E</w:t>
+      </w:r>
+      <w:r>
+        <w:t>ds</w:t>
+      </w:r>
+      <w:r>
+        <w:t>L</w:t>
+      </w:r>
+      <w:r>
+        <w:t>ib</w:t>
+      </w:r>
+      <w:r>
+        <w:t xml:space="preserve"> python library that can be imported into a python3 instance.</w:t>
       </w:r>
     </w:p>
     <w:p>
@@ -3205,7 +3425,13 @@
         </w:numPr>
       </w:pPr>
       <w:r>
-        <w:t xml:space="preserve">CONFIGURE_CFS_EDS_GROUNDSTATION: This takes the Mission name, defined in </w:t>
+        <w:t xml:space="preserve">CONFIGURE_CFS_EDS_GROUNDSTATION: This takes the </w:t>
+      </w:r>
+      <w:r>
+        <w:t>m</w:t>
+      </w:r>
+      <w:r>
+        <w:t xml:space="preserve">ission name, defined in </w:t>
       </w:r>
       <w:r>
         <w:t>“</w:t>
@@ -3238,7 +3464,22 @@
         <w:t>“</w:t>
       </w:r>
       <w:r>
-        <w:t>/build/exe/host/cfs-eds-GS/</w:t>
+        <w:t>&lt;</w:t>
+      </w:r>
+      <w:r>
+        <w:t>build</w:t>
+      </w:r>
+      <w:r>
+        <w:t>_path&gt;</w:t>
+      </w:r>
+      <w:r>
+        <w:t>/exe/host/</w:t>
+      </w:r>
+      <w:r>
+        <w:t>cFS-EDS-GroundStation</w:t>
+      </w:r>
+      <w:r>
+        <w:t>/</w:t>
       </w:r>
       <w:r>
         <w:t>”</w:t>
@@ -3372,7 +3613,16 @@
         <w:t>“</w:t>
       </w:r>
       <w:r>
-        <w:t>build/CMakeCache.txt</w:t>
+        <w:t>&lt;</w:t>
+      </w:r>
+      <w:r>
+        <w:t>build</w:t>
+      </w:r>
+      <w:r>
+        <w:t>_path&gt;</w:t>
+      </w:r>
+      <w:r>
+        <w:t>/CMakeCache.txt</w:t>
       </w:r>
       <w:r>
         <w:t>”</w:t>
@@ -3396,6 +3646,7 @@
           <w:rFonts w:ascii="Courier New" w:hAnsi="Courier New" w:cs="Courier New"/>
           <w:sz w:val="20"/>
         </w:rPr>
+        <w:lastRenderedPageBreak/>
         <w:t>EDSLIB_PYTHON_BUILD_STANDALONE_MODULE:BOOL=ON</w:t>
       </w:r>
     </w:p>
@@ -3457,7 +3708,21 @@
           <w:rFonts w:ascii="Courier New" w:hAnsi="Courier New" w:cs="Courier New"/>
           <w:sz w:val="20"/>
         </w:rPr>
-        <w:t>$&gt; make SIMULATION=native prep</w:t>
+        <w:t xml:space="preserve">$&gt; make SIMULATION=native </w:t>
+      </w:r>
+      <w:r>
+        <w:rPr>
+          <w:rFonts w:ascii="Courier New" w:hAnsi="Courier New" w:cs="Courier New"/>
+          <w:sz w:val="20"/>
+        </w:rPr>
+        <w:t>O=&lt;build_path&gt;</w:t>
+      </w:r>
+      <w:r>
+        <w:rPr>
+          <w:rFonts w:ascii="Courier New" w:hAnsi="Courier New" w:cs="Courier New"/>
+          <w:sz w:val="20"/>
+        </w:rPr>
+        <w:t xml:space="preserve"> prep</w:t>
       </w:r>
     </w:p>
     <w:p>
@@ -3512,26 +3777,111 @@
         <w:pStyle w:val="BodyCopy"/>
       </w:pPr>
       <w:r>
-        <w:lastRenderedPageBreak/>
         <w:t>When the build process is complete, several modules will be created in the b</w:t>
       </w:r>
       <w:r>
         <w:t xml:space="preserve">uild directory. </w:t>
       </w:r>
       <w:r>
-        <w:t>The EDS databases will be written to “build/exe/lib/&lt;mission_name&gt;_eds_db.so” and “build/exe/lib/&lt;mission_name&gt;_eds_interfacedb.so”</w:t>
+        <w:t xml:space="preserve">The EDS </w:t>
+      </w:r>
+      <w:r>
+        <w:t xml:space="preserve">and CFE_MissionLib </w:t>
+      </w:r>
+      <w:r>
+        <w:t xml:space="preserve">databases will be written to </w:t>
+      </w:r>
+      <w:r>
+        <w:t xml:space="preserve">the </w:t>
+      </w:r>
+      <w:r>
+        <w:t>“</w:t>
+      </w:r>
+      <w:r>
+        <w:t>&lt;</w:t>
+      </w:r>
+      <w:r>
+        <w:t>build</w:t>
+      </w:r>
+      <w:r>
+        <w:t>_path&gt;</w:t>
+      </w:r>
+      <w:r>
+        <w:t>/exe/lib/</w:t>
+      </w:r>
+      <w:r>
+        <w:t xml:space="preserve">” folder under the files </w:t>
+      </w:r>
+      <w:r>
+        <w:t>&lt;mission_name&gt;_eds_db.so” and “&lt;mission_name&gt;_eds_interfacedb.so”</w:t>
+      </w:r>
+      <w:r>
+        <w:t xml:space="preserve"> respectively</w:t>
+      </w:r>
+      <w:r>
+        <w:t>.</w:t>
+      </w:r>
+    </w:p>
+    <w:p>
+      <w:pPr>
+        <w:pStyle w:val="BodyCopy"/>
+      </w:pPr>
+      <w:r>
+        <w:t>The python modules will be written to “</w:t>
+      </w:r>
+      <w:r>
+        <w:t>&lt;</w:t>
+      </w:r>
+      <w:r>
+        <w:t>build</w:t>
+      </w:r>
+      <w:r>
+        <w:t>_path&gt;</w:t>
+      </w:r>
+      <w:r>
+        <w:t>/exe/lib/EdsLib.so” and “</w:t>
+      </w:r>
+      <w:r>
+        <w:t>&lt;</w:t>
+      </w:r>
+      <w:r>
+        <w:t>build</w:t>
+      </w:r>
+      <w:r>
+        <w:t>_path&gt;</w:t>
+      </w:r>
+      <w:r>
+        <w:t>/exe/lib/python/CFE_MissionLib.so”</w:t>
       </w:r>
       <w:r>
         <w:t xml:space="preserve">. </w:t>
       </w:r>
       <w:r>
-        <w:t>The python modules will be written to “build/exe/lib/EdsLib.so” and “build/exe/lib/python/CFE_MissionLib.so”</w:t>
-      </w:r>
-      <w:r>
-        <w:t xml:space="preserve">. </w:t>
-      </w:r>
-      <w:r>
-        <w:t xml:space="preserve">Since all of these files will need to be either imported or linked to a python instance the “build/exe/lib” and “build/exe/lib/python” folders need to be added to </w:t>
+        <w:t>Since all of these files will need to be either imported or linked to a python instance the “</w:t>
+      </w:r>
+      <w:r>
+        <w:t>&lt;</w:t>
+      </w:r>
+      <w:r>
+        <w:t>build</w:t>
+      </w:r>
+      <w:r>
+        <w:t>_path&gt;</w:t>
+      </w:r>
+      <w:r>
+        <w:t>/exe/lib” and “</w:t>
+      </w:r>
+      <w:r>
+        <w:t>&lt;</w:t>
+      </w:r>
+      <w:r>
+        <w:t>build</w:t>
+      </w:r>
+      <w:r>
+        <w:t>_path&gt;</w:t>
+      </w:r>
+      <w:r>
+        <w:t xml:space="preserve">/exe/lib/python” folders need to be added to </w:t>
       </w:r>
       <w:r>
         <w:t xml:space="preserve">LD_LIBRARY_PATH and PYTHONPATH </w:t>
@@ -3570,7 +3920,28 @@
           <w:rFonts w:ascii="Courier New" w:hAnsi="Courier New" w:cs="Courier New"/>
           <w:sz w:val="20"/>
         </w:rPr>
-        <w:t>export LD_LIBRARY_PATH=$LD_LIBRARY_PATH:&lt;cfs_path&gt;/build/exe/lib</w:t>
+        <w:t>export LD_LIBRARY_PATH=$LD_LIBRARY_PATH:&lt;</w:t>
+      </w:r>
+      <w:r>
+        <w:rPr>
+          <w:rFonts w:ascii="Courier New" w:hAnsi="Courier New" w:cs="Courier New"/>
+          <w:sz w:val="20"/>
+        </w:rPr>
+        <w:t>full_</w:t>
+      </w:r>
+      <w:r>
+        <w:rPr>
+          <w:rFonts w:ascii="Courier New" w:hAnsi="Courier New" w:cs="Courier New"/>
+          <w:sz w:val="20"/>
+        </w:rPr>
+        <w:t>build_</w:t>
+      </w:r>
+      <w:r>
+        <w:rPr>
+          <w:rFonts w:ascii="Courier New" w:hAnsi="Courier New" w:cs="Courier New"/>
+          <w:sz w:val="20"/>
+        </w:rPr>
+        <w:t>path&gt;/exe/lib</w:t>
       </w:r>
     </w:p>
     <w:p>
@@ -3588,7 +3959,28 @@
           <w:rFonts w:ascii="Courier New" w:hAnsi="Courier New" w:cs="Courier New"/>
           <w:sz w:val="20"/>
         </w:rPr>
-        <w:t>export PYTHONPATH=$PYTHONPATH:&lt;cfs_path&gt;/build/exe/lib/python</w:t>
+        <w:t>export PYTHONPATH=$PYTHONPATH:&lt;</w:t>
+      </w:r>
+      <w:r>
+        <w:rPr>
+          <w:rFonts w:ascii="Courier New" w:hAnsi="Courier New" w:cs="Courier New"/>
+          <w:sz w:val="20"/>
+        </w:rPr>
+        <w:t>full_</w:t>
+      </w:r>
+      <w:r>
+        <w:rPr>
+          <w:rFonts w:ascii="Courier New" w:hAnsi="Courier New" w:cs="Courier New"/>
+          <w:sz w:val="20"/>
+        </w:rPr>
+        <w:t>build_</w:t>
+      </w:r>
+      <w:r>
+        <w:rPr>
+          <w:rFonts w:ascii="Courier New" w:hAnsi="Courier New" w:cs="Courier New"/>
+          <w:sz w:val="20"/>
+        </w:rPr>
+        <w:t>path&gt;/exe/lib/python</w:t>
       </w:r>
     </w:p>
     <w:p>
@@ -3615,10 +4007,28 @@
         <w:t xml:space="preserve">cFS </w:t>
       </w:r>
       <w:r>
-        <w:t>build process is complete, the cFS-EDS-GroundStation software can be found in the “build/exe/host</w:t>
-      </w:r>
-      <w:r>
-        <w:t xml:space="preserve">/cfs-eds-GS/” folder. </w:t>
+        <w:t>build process is complete, the cFS-EDS-GroundStation software can be found in the “</w:t>
+      </w:r>
+      <w:r>
+        <w:t>&lt;</w:t>
+      </w:r>
+      <w:r>
+        <w:t>build</w:t>
+      </w:r>
+      <w:r>
+        <w:t>_path&gt;</w:t>
+      </w:r>
+      <w:r>
+        <w:t>/exe/host</w:t>
+      </w:r>
+      <w:r>
+        <w:t>/</w:t>
+      </w:r>
+      <w:r>
+        <w:t>cFS-EDS-GroundStation</w:t>
+      </w:r>
+      <w:r>
+        <w:t xml:space="preserve">/” folder. </w:t>
       </w:r>
       <w:r>
         <w:t>The software can be run using the following command within that folder.</w:t>
@@ -3646,7 +4056,7 @@
         <w:pStyle w:val="BodyCopy"/>
       </w:pPr>
       <w:r>
-        <w:t>This opens up the main window of the cFS-EDS-GroundStation software, shown in Figure 1.</w:t>
+        <w:t>This opens the main window of the cFS-EDS-GroundStation software, shown in Figure 1.</w:t>
       </w:r>
     </w:p>
     <w:p>
@@ -3674,7 +4084,7 @@
                     <pic:cNvPicPr/>
                   </pic:nvPicPr>
                   <pic:blipFill>
-                    <a:blip r:embed="rId9">
+                    <a:blip r:embed="rId10">
                       <a:extLst>
                         <a:ext uri="{28A0092B-C50C-407E-A947-70E740481C1C}">
                           <a14:useLocalDpi xmlns:a14="http://schemas.microsoft.com/office/drawing/2010/main" val="0"/>
@@ -3707,6 +4117,7 @@
       </w:pPr>
       <w:bookmarkStart w:id="3" w:name="_Toc52971128"/>
       <w:r>
+        <w:lastRenderedPageBreak/>
         <w:t>Main cFS-EDS-GroundStation window</w:t>
       </w:r>
       <w:bookmarkEnd w:id="3"/>
@@ -3731,7 +4142,13 @@
         <w:t>The two butt</w:t>
       </w:r>
       <w:r>
-        <w:t>ons on this window open up the Telecommand and Telemetry S</w:t>
+        <w:t>ons on this window open</w:t>
+      </w:r>
+      <w:r>
+        <w:t>s</w:t>
+      </w:r>
+      <w:r>
+        <w:t xml:space="preserve"> the Telecommand and Telemetry S</w:t>
       </w:r>
       <w:r>
         <w:t>ystems.</w:t>
@@ -3776,7 +4193,6 @@
         <w:rPr>
           <w:noProof/>
         </w:rPr>
-        <w:lastRenderedPageBreak/>
         <w:drawing>
           <wp:inline distT="0" distB="0" distL="0" distR="0" wp14:anchorId="62149323" wp14:editId="77CC3EC3">
             <wp:extent cx="4314082" cy="3617292"/>
@@ -3793,7 +4209,7 @@
                     <pic:cNvPicPr/>
                   </pic:nvPicPr>
                   <pic:blipFill>
-                    <a:blip r:embed="rId10">
+                    <a:blip r:embed="rId11">
                       <a:extLst>
                         <a:ext uri="{28A0092B-C50C-407E-A947-70E740481C1C}">
                           <a14:useLocalDpi xmlns:a14="http://schemas.microsoft.com/office/drawing/2010/main" val="0"/>
@@ -3850,7 +4266,13 @@
         </w:numPr>
       </w:pPr>
       <w:r>
-        <w:t>IP Address: The IP address to send the command. By default this is set to the home IP address (127.0.0.1)</w:t>
+        <w:t>IP Address: The IP address to send the command. By default</w:t>
+      </w:r>
+      <w:r>
+        <w:t>,</w:t>
+      </w:r>
+      <w:r>
+        <w:t xml:space="preserve"> this is set to the home IP address (127.0.0.1)</w:t>
       </w:r>
     </w:p>
     <w:p>
@@ -3916,6 +4338,7 @@
         </w:numPr>
       </w:pPr>
       <w:r>
+        <w:lastRenderedPageBreak/>
         <w:t>Payload: If the selected Topic or Subcommand has payload values associated with the command message, entries will appear for each payload value. Enumerations labels are populated in a dropdown menu while numerical and string payload values are entered with a text window.</w:t>
       </w:r>
     </w:p>
@@ -3930,11 +4353,7 @@
         <w:t>,</w:t>
       </w:r>
       <w:r>
-        <w:t xml:space="preserve"> the “Send Command” button can be clicked. If there are any numerical payload values, they are checked to assure that a number was entered. An EDS command is then created and sent to the specified cFS instance. A summary of the command is </w:t>
-      </w:r>
-      <w:r>
-        <w:lastRenderedPageBreak/>
-        <w:t>displayed in the command log. The “Save Command Log” button writes all of the sent commands to a time-stamped file in the output folder.</w:t>
+        <w:t xml:space="preserve"> the “Send Command” button can be clicked. If there are any numerical payload values, they are checked to assure that a number was entered. An EDS command is then created and sent to the specified cFS instance. A summary of the command is displayed in the command log. The “Save Command Log” button writes all the sent commands to a time-stamped file in the output folder.</w:t>
       </w:r>
     </w:p>
     <w:p>
@@ -3995,7 +4414,7 @@
                     <pic:cNvPicPr/>
                   </pic:nvPicPr>
                   <pic:blipFill>
-                    <a:blip r:embed="rId11">
+                    <a:blip r:embed="rId12">
                       <a:extLst>
                         <a:ext uri="{28A0092B-C50C-407E-A947-70E740481C1C}">
                           <a14:useLocalDpi xmlns:a14="http://schemas.microsoft.com/office/drawing/2010/main" val="0"/>
@@ -4037,7 +4456,13 @@
         <w:pStyle w:val="BodyText"/>
       </w:pPr>
       <w:r>
-        <w:t>First, the desired port can be specified by the user. By default the Telemetry Output applications send messages to port 5021</w:t>
+        <w:t>First, the desired port can be specified by the user. By default</w:t>
+      </w:r>
+      <w:r>
+        <w:t>,</w:t>
+      </w:r>
+      <w:r>
+        <w:t xml:space="preserve"> the Telemetry Output applications send messages to port 5021</w:t>
       </w:r>
       <w:r>
         <w:t xml:space="preserve">. </w:t>
@@ -4236,7 +4661,7 @@
                     <pic:cNvPicPr/>
                   </pic:nvPicPr>
                   <pic:blipFill>
-                    <a:blip r:embed="rId12">
+                    <a:blip r:embed="rId13">
                       <a:extLst>
                         <a:ext uri="{28A0092B-C50C-407E-A947-70E740481C1C}">
                           <a14:useLocalDpi xmlns:a14="http://schemas.microsoft.com/office/drawing/2010/main" val="0"/>
@@ -4409,7 +4834,31 @@
         <w:t xml:space="preserve"> </w:t>
       </w:r>
       <w:r>
-        <w:t>These scripts are located in the “build/exe/host/cfs-eds-GS/utils” folder.</w:t>
+        <w:t xml:space="preserve">These scripts are </w:t>
+      </w:r>
+      <w:r>
+        <w:t>found</w:t>
+      </w:r>
+      <w:r>
+        <w:t xml:space="preserve"> in the “</w:t>
+      </w:r>
+      <w:r>
+        <w:t>&lt;</w:t>
+      </w:r>
+      <w:r>
+        <w:t>build</w:t>
+      </w:r>
+      <w:r>
+        <w:t>_path&gt;</w:t>
+      </w:r>
+      <w:r>
+        <w:t>/exe/host/</w:t>
+      </w:r>
+      <w:r>
+        <w:t>cFS-EDS-GroundStation</w:t>
+      </w:r>
+      <w:r>
+        <w:t>/utils” folder.</w:t>
       </w:r>
     </w:p>
     <w:p>
@@ -4568,39 +5017,37 @@
       <w:r>
         <w:t>d</w:t>
       </w:r>
-      <w:bookmarkStart w:id="12" w:name="_GoBack"/>
+      <w:r>
+        <w:t xml:space="preserve"> displayed to the screen in a similar mann</w:t>
+      </w:r>
+      <w:r>
+        <w:t>er to the telemetry log in the Telemetry S</w:t>
+      </w:r>
+      <w:r>
+        <w:t>ystem.</w:t>
+      </w:r>
+    </w:p>
+    <w:p>
+      <w:pPr>
+        <w:pStyle w:val="Heading2"/>
+      </w:pPr>
+      <w:bookmarkStart w:id="12" w:name="_Toc52971123"/>
+      <w:r>
+        <w:t>c</w:t>
+      </w:r>
+      <w:r>
+        <w:t>o</w:t>
+      </w:r>
+      <w:r>
+        <w:t>n</w:t>
+      </w:r>
+      <w:r>
+        <w:t>vert</w:t>
+      </w:r>
+      <w:r>
+        <w:t>_tlm_file</w:t>
+      </w:r>
       <w:bookmarkEnd w:id="12"/>
-      <w:r>
-        <w:t xml:space="preserve"> displayed to the screen in a similar mann</w:t>
-      </w:r>
-      <w:r>
-        <w:t>er to the telemetry log in the Telemetry S</w:t>
-      </w:r>
-      <w:r>
-        <w:t>ystem.</w:t>
-      </w:r>
-    </w:p>
-    <w:p>
-      <w:pPr>
-        <w:pStyle w:val="Heading2"/>
-      </w:pPr>
-      <w:bookmarkStart w:id="13" w:name="_Toc52971123"/>
-      <w:r>
-        <w:t>c</w:t>
-      </w:r>
-      <w:r>
-        <w:t>o</w:t>
-      </w:r>
-      <w:r>
-        <w:t>n</w:t>
-      </w:r>
-      <w:r>
-        <w:t>vert</w:t>
-      </w:r>
-      <w:r>
-        <w:t>_tlm_file</w:t>
-      </w:r>
-      <w:bookmarkEnd w:id="13"/>
     </w:p>
     <w:p>
       <w:pPr>
@@ -4647,7 +5094,7 @@
         <w:t xml:space="preserve">. </w:t>
       </w:r>
       <w:r>
-        <w:t>The script opens up the binary file and reads through all of the saved messag</w:t>
+        <w:t>The script opens the binary file and reads through all of the saved messag</w:t>
       </w:r>
       <w:r>
         <w:t xml:space="preserve">es. </w:t>
@@ -4686,44 +5133,44 @@
       <w:pPr>
         <w:pStyle w:val="Appendix"/>
       </w:pPr>
-      <w:bookmarkStart w:id="14" w:name="_Toc52971124"/>
+      <w:bookmarkStart w:id="13" w:name="_Toc52971124"/>
       <w:r>
         <w:t>EDS Python Bindings</w:t>
       </w:r>
+      <w:bookmarkEnd w:id="13"/>
+    </w:p>
+    <w:p>
+      <w:pPr>
+        <w:pStyle w:val="BodyText"/>
+      </w:pPr>
+      <w:r>
+        <w:t>The cFS-EDS-GroundStation software utilizes two sets of python bindings</w:t>
+      </w:r>
+      <w:r>
+        <w:t xml:space="preserve"> to run, EDSLIB and CFE_MissionLib.</w:t>
+      </w:r>
+      <w:r>
+        <w:t xml:space="preserve"> </w:t>
+      </w:r>
+      <w:r>
+        <w:t>EDSLIB contains the generic structure information defined in all of the EDS</w:t>
+      </w:r>
+      <w:r>
+        <w:t xml:space="preserve"> files throughout the mission. </w:t>
+      </w:r>
+      <w:r>
+        <w:t>CFE_MissionLib contains the information needed to interface EDSLIB with cFS, as in general EDSLIB is application agnostic.</w:t>
+      </w:r>
+    </w:p>
+    <w:p>
+      <w:pPr>
+        <w:pStyle w:val="Appendix2"/>
+      </w:pPr>
+      <w:bookmarkStart w:id="14" w:name="_Toc52971125"/>
+      <w:r>
+        <w:t>EDSLIB Python Bindings</w:t>
+      </w:r>
       <w:bookmarkEnd w:id="14"/>
-    </w:p>
-    <w:p>
-      <w:pPr>
-        <w:pStyle w:val="BodyText"/>
-      </w:pPr>
-      <w:r>
-        <w:t>The cFS-EDS-GroundStation software utilizes two sets of python bindings</w:t>
-      </w:r>
-      <w:r>
-        <w:t xml:space="preserve"> to run, EDSLIB and CFE_MissionLib.</w:t>
-      </w:r>
-      <w:r>
-        <w:t xml:space="preserve"> </w:t>
-      </w:r>
-      <w:r>
-        <w:t>EDSLIB contains the generic structure information defined in all of the EDS</w:t>
-      </w:r>
-      <w:r>
-        <w:t xml:space="preserve"> files throughout the mission. </w:t>
-      </w:r>
-      <w:r>
-        <w:t>CFE_MissionLib contains the information needed to interface EDSLIB with cFS, as in general EDSLIB is application agnostic.</w:t>
-      </w:r>
-    </w:p>
-    <w:p>
-      <w:pPr>
-        <w:pStyle w:val="Appendix2"/>
-      </w:pPr>
-      <w:bookmarkStart w:id="15" w:name="_Toc52971125"/>
-      <w:r>
-        <w:t>EDSLIB Python Bindings</w:t>
-      </w:r>
-      <w:bookmarkEnd w:id="15"/>
     </w:p>
     <w:p>
       <w:pPr>
@@ -4771,7 +5218,7 @@
                     <pic:cNvPicPr/>
                   </pic:nvPicPr>
                   <pic:blipFill>
-                    <a:blip r:embed="rId13">
+                    <a:blip r:embed="rId14">
                       <a:extLst>
                         <a:ext uri="{28A0092B-C50C-407E-A947-70E740481C1C}">
                           <a14:useLocalDpi xmlns:a14="http://schemas.microsoft.com/office/drawing/2010/main" val="0"/>
@@ -4802,7 +5249,7 @@
       <w:pPr>
         <w:pStyle w:val="Figure"/>
       </w:pPr>
-      <w:bookmarkStart w:id="16" w:name="_Toc52971132"/>
+      <w:bookmarkStart w:id="15" w:name="_Toc52971132"/>
       <w:r>
         <w:t xml:space="preserve">EDSLIB </w:t>
       </w:r>
@@ -4812,7 +5259,7 @@
       <w:r>
         <w:t>Example</w:t>
       </w:r>
-      <w:bookmarkEnd w:id="16"/>
+      <w:bookmarkEnd w:id="15"/>
     </w:p>
     <w:p>
       <w:pPr>
@@ -5080,7 +5527,7 @@
                     <pic:cNvPicPr/>
                   </pic:nvPicPr>
                   <pic:blipFill>
-                    <a:blip r:embed="rId14">
+                    <a:blip r:embed="rId15">
                       <a:extLst>
                         <a:ext uri="{28A0092B-C50C-407E-A947-70E740481C1C}">
                           <a14:useLocalDpi xmlns:a14="http://schemas.microsoft.com/office/drawing/2010/main" val="0"/>
@@ -5111,91 +5558,91 @@
       <w:pPr>
         <w:pStyle w:val="Figure"/>
       </w:pPr>
-      <w:bookmarkStart w:id="17" w:name="_Toc52971133"/>
+      <w:bookmarkStart w:id="16" w:name="_Toc52971133"/>
       <w:r>
         <w:t>EDSLIB Iterators</w:t>
       </w:r>
+      <w:bookmarkEnd w:id="16"/>
+    </w:p>
+    <w:p>
+      <w:pPr>
+        <w:pStyle w:val="BodyText"/>
+      </w:pPr>
+      <w:r>
+        <w:t>For EDS enumeration objects, the iterator loops over all the label/value pairs. This example is simply printing them out, but the cFS-EDS-GroundStation software uses them to populate dropdown menus for enumeration payload values in the Telecommand System.</w:t>
+      </w:r>
+    </w:p>
+    <w:p>
+      <w:pPr>
+        <w:pStyle w:val="BodyText"/>
+      </w:pPr>
+      <w:r>
+        <w:t>For EDS entries associated with container objects (this example is using the DoExample command from the Sample App), the iterator loops over all the sub-objects and obtains the inform</w:t>
+      </w:r>
+      <w:r>
+        <w:t>ation needed to create each</w:t>
+      </w:r>
+      <w:r>
+        <w:t xml:space="preserve"> within Python</w:t>
+      </w:r>
+      <w:r>
+        <w:t xml:space="preserve">. </w:t>
+      </w:r>
+      <w:r>
+        <w:t>There is a base label, the mission name, and the “</w:t>
+      </w:r>
+      <w:r>
+        <w:t>&lt;</w:t>
+      </w:r>
+      <w:r>
+        <w:t>Package</w:t>
+      </w:r>
+      <w:r>
+        <w:t>&gt;</w:t>
+      </w:r>
+      <w:r>
+        <w:t>/</w:t>
+      </w:r>
+      <w:r>
+        <w:t>&lt;</w:t>
+      </w:r>
+      <w:r>
+        <w:t>Object</w:t>
+      </w:r>
+      <w:r>
+        <w:t>&gt;</w:t>
+      </w:r>
+      <w:r>
+        <w:t xml:space="preserve">” </w:t>
+      </w:r>
+      <w:r>
+        <w:t>identifier.</w:t>
+      </w:r>
+      <w:r>
+        <w:t xml:space="preserve"> This is how the T</w:t>
+      </w:r>
+      <w:r>
+        <w:t>elecommand</w:t>
+      </w:r>
+      <w:r>
+        <w:t xml:space="preserve"> System can determine if a particular command has a payload structure and what entry fields are necess</w:t>
+      </w:r>
+      <w:r>
+        <w:t xml:space="preserve">ary for the user to fill. </w:t>
+      </w:r>
+      <w:r>
+        <w:t>The Telemetry System also uses these iterators to display the entire contents of a telemetry message in the telemetry log.</w:t>
+      </w:r>
+    </w:p>
+    <w:p>
+      <w:pPr>
+        <w:pStyle w:val="Appendix2"/>
+      </w:pPr>
+      <w:bookmarkStart w:id="17" w:name="_Toc52971126"/>
+      <w:r>
+        <w:t>CFE_MissionLib Python Bindings</w:t>
+      </w:r>
       <w:bookmarkEnd w:id="17"/>
-    </w:p>
-    <w:p>
-      <w:pPr>
-        <w:pStyle w:val="BodyText"/>
-      </w:pPr>
-      <w:r>
-        <w:t>For EDS enumeration objects, the iterator loops over all of the label/value pairs. This example is simply printing them out, but the cFS-EDS-GroundStation software uses them to populate dropdown menus for enumeration payload values in the Telecommand System.</w:t>
-      </w:r>
-    </w:p>
-    <w:p>
-      <w:pPr>
-        <w:pStyle w:val="BodyText"/>
-      </w:pPr>
-      <w:r>
-        <w:t>For EDS entries associated with container objects (this example is using the DoExample command from the Sample App), the iterator loops over all of the sub-objects and obtains the inform</w:t>
-      </w:r>
-      <w:r>
-        <w:t>ation needed to create each</w:t>
-      </w:r>
-      <w:r>
-        <w:t xml:space="preserve"> within Python</w:t>
-      </w:r>
-      <w:r>
-        <w:t xml:space="preserve">. </w:t>
-      </w:r>
-      <w:r>
-        <w:t>There is a base label, the mission name, and the “</w:t>
-      </w:r>
-      <w:r>
-        <w:t>&lt;</w:t>
-      </w:r>
-      <w:r>
-        <w:t>Package</w:t>
-      </w:r>
-      <w:r>
-        <w:t>&gt;</w:t>
-      </w:r>
-      <w:r>
-        <w:t>/</w:t>
-      </w:r>
-      <w:r>
-        <w:t>&lt;</w:t>
-      </w:r>
-      <w:r>
-        <w:t>Object</w:t>
-      </w:r>
-      <w:r>
-        <w:t>&gt;</w:t>
-      </w:r>
-      <w:r>
-        <w:t xml:space="preserve">” </w:t>
-      </w:r>
-      <w:r>
-        <w:t>identifier.</w:t>
-      </w:r>
-      <w:r>
-        <w:t xml:space="preserve"> This is how the T</w:t>
-      </w:r>
-      <w:r>
-        <w:t>elecommand</w:t>
-      </w:r>
-      <w:r>
-        <w:t xml:space="preserve"> System can determine if a particular command has a payload structure and what entry fields are necess</w:t>
-      </w:r>
-      <w:r>
-        <w:t xml:space="preserve">ary for the user to fill. </w:t>
-      </w:r>
-      <w:r>
-        <w:t>The Telemetry System also uses these iterators to display the entire contents of a telemetry message in the telemetry log.</w:t>
-      </w:r>
-    </w:p>
-    <w:p>
-      <w:pPr>
-        <w:pStyle w:val="Appendix2"/>
-      </w:pPr>
-      <w:bookmarkStart w:id="18" w:name="_Toc52971126"/>
-      <w:r>
-        <w:t>CFE_MissionLib Python Bindings</w:t>
-      </w:r>
-      <w:bookmarkEnd w:id="18"/>
     </w:p>
     <w:p>
       <w:pPr>
@@ -5243,7 +5690,7 @@
                     <pic:cNvPicPr/>
                   </pic:nvPicPr>
                   <pic:blipFill>
-                    <a:blip r:embed="rId15">
+                    <a:blip r:embed="rId16">
                       <a:extLst>
                         <a:ext uri="{28A0092B-C50C-407E-A947-70E740481C1C}">
                           <a14:useLocalDpi xmlns:a14="http://schemas.microsoft.com/office/drawing/2010/main" val="0"/>
@@ -5274,11 +5721,11 @@
       <w:pPr>
         <w:pStyle w:val="Figure"/>
       </w:pPr>
-      <w:bookmarkStart w:id="19" w:name="_Toc52971134"/>
+      <w:bookmarkStart w:id="18" w:name="_Toc52971134"/>
       <w:r>
         <w:t>CFE_MissionLib Python Bindings Example</w:t>
       </w:r>
-      <w:bookmarkEnd w:id="19"/>
+      <w:bookmarkEnd w:id="18"/>
     </w:p>
     <w:p>
       <w:pPr>
@@ -5414,7 +5861,7 @@
                     <pic:cNvPicPr/>
                   </pic:nvPicPr>
                   <pic:blipFill>
-                    <a:blip r:embed="rId16">
+                    <a:blip r:embed="rId17">
                       <a:extLst>
                         <a:ext uri="{28A0092B-C50C-407E-A947-70E740481C1C}">
                           <a14:useLocalDpi xmlns:a14="http://schemas.microsoft.com/office/drawing/2010/main" val="0"/>
@@ -5445,11 +5892,11 @@
       <w:pPr>
         <w:pStyle w:val="Figure"/>
       </w:pPr>
-      <w:bookmarkStart w:id="20" w:name="_Toc52971135"/>
+      <w:bookmarkStart w:id="19" w:name="_Toc52971135"/>
       <w:r>
         <w:t>CFE_MissionLib Instance Iterator</w:t>
       </w:r>
-      <w:bookmarkEnd w:id="20"/>
+      <w:bookmarkEnd w:id="19"/>
     </w:p>
     <w:p>
       <w:pPr>
@@ -5485,7 +5932,7 @@
                     <pic:cNvPicPr/>
                   </pic:nvPicPr>
                   <pic:blipFill>
-                    <a:blip r:embed="rId17">
+                    <a:blip r:embed="rId18">
                       <a:extLst>
                         <a:ext uri="{28A0092B-C50C-407E-A947-70E740481C1C}">
                           <a14:useLocalDpi xmlns:a14="http://schemas.microsoft.com/office/drawing/2010/main" val="0"/>
@@ -5516,11 +5963,11 @@
       <w:pPr>
         <w:pStyle w:val="Figure"/>
       </w:pPr>
-      <w:bookmarkStart w:id="21" w:name="_Toc52971136"/>
+      <w:bookmarkStart w:id="20" w:name="_Toc52971136"/>
       <w:r>
         <w:t>CFE_MissionLib Topic Iterator</w:t>
       </w:r>
-      <w:bookmarkEnd w:id="21"/>
+      <w:bookmarkEnd w:id="20"/>
     </w:p>
     <w:p>
       <w:pPr>
@@ -5555,7 +6002,7 @@
                     <pic:cNvPicPr/>
                   </pic:nvPicPr>
                   <pic:blipFill>
-                    <a:blip r:embed="rId18">
+                    <a:blip r:embed="rId19">
                       <a:extLst>
                         <a:ext uri="{28A0092B-C50C-407E-A947-70E740481C1C}">
                           <a14:useLocalDpi xmlns:a14="http://schemas.microsoft.com/office/drawing/2010/main" val="0"/>
@@ -5586,21 +6033,21 @@
       <w:pPr>
         <w:pStyle w:val="Figure"/>
       </w:pPr>
-      <w:bookmarkStart w:id="22" w:name="_Toc52971137"/>
+      <w:bookmarkStart w:id="21" w:name="_Toc52971137"/>
       <w:r>
         <w:t>CFE_MissionLib Subcommand Iterator</w:t>
       </w:r>
+      <w:bookmarkEnd w:id="21"/>
+    </w:p>
+    <w:p>
+      <w:pPr>
+        <w:pStyle w:val="Appendix"/>
+      </w:pPr>
+      <w:bookmarkStart w:id="22" w:name="_Toc52971127"/>
+      <w:r>
+        <w:t>Acronyms</w:t>
+      </w:r>
       <w:bookmarkEnd w:id="22"/>
-    </w:p>
-    <w:p>
-      <w:pPr>
-        <w:pStyle w:val="Appendix"/>
-      </w:pPr>
-      <w:bookmarkStart w:id="23" w:name="_Toc52971127"/>
-      <w:r>
-        <w:t>Acronyms</w:t>
-      </w:r>
-      <w:bookmarkEnd w:id="23"/>
       <w:r>
         <w:t xml:space="preserve"> </w:t>
       </w:r>
@@ -5804,7 +6251,7 @@
     </w:tbl>
     <w:p/>
     <w:sectPr>
-      <w:footerReference w:type="first" r:id="rId19"/>
+      <w:footerReference w:type="first" r:id="rId20"/>
       <w:pgSz w:w="12240" w:h="15840"/>
       <w:pgMar w:top="1440" w:right="1440" w:bottom="1440" w:left="1440" w:header="288" w:footer="288" w:gutter="0"/>
       <w:cols w:space="720"/>
@@ -5816,7 +6263,7 @@
 </file>
 
 <file path=word/endnotes.xml><?xml version="1.0" encoding="utf-8"?>
-<w:endnotes xmlns:wpc="http://schemas.microsoft.com/office/word/2010/wordprocessingCanvas" xmlns:cx="http://schemas.microsoft.com/office/drawing/2014/chartex" xmlns:cx1="http://schemas.microsoft.com/office/drawing/2015/9/8/chartex" xmlns:mc="http://schemas.openxmlformats.org/markup-compatibility/2006" xmlns:o="urn:schemas-microsoft-com:office:office" xmlns:r="http://schemas.openxmlformats.org/officeDocument/2006/relationships" xmlns:m="http://schemas.openxmlformats.org/officeDocument/2006/math" xmlns:v="urn:schemas-microsoft-com:vml" xmlns:wp14="http://schemas.microsoft.com/office/word/2010/wordprocessingDrawing" xmlns:wp="http://schemas.openxmlformats.org/drawingml/2006/wordprocessingDrawing" xmlns:w10="urn:schemas-microsoft-com:office:word" xmlns:w="http://schemas.openxmlformats.org/wordprocessingml/2006/main" xmlns:w14="http://schemas.microsoft.com/office/word/2010/wordml" xmlns:w15="http://schemas.microsoft.com/office/word/2012/wordml" xmlns:w16se="http://schemas.microsoft.com/office/word/2015/wordml/symex" xmlns:wpg="http://schemas.microsoft.com/office/word/2010/wordprocessingGroup" xmlns:wpi="http://schemas.microsoft.com/office/word/2010/wordprocessingInk" xmlns:wne="http://schemas.microsoft.com/office/word/2006/wordml" xmlns:wps="http://schemas.microsoft.com/office/word/2010/wordprocessingShape" mc:Ignorable="w14 w15 w16se wp14">
+<w:endnotes xmlns:wpc="http://schemas.microsoft.com/office/word/2010/wordprocessingCanvas" xmlns:cx="http://schemas.microsoft.com/office/drawing/2014/chartex" xmlns:cx1="http://schemas.microsoft.com/office/drawing/2015/9/8/chartex" xmlns:cx2="http://schemas.microsoft.com/office/drawing/2015/10/21/chartex" xmlns:cx3="http://schemas.microsoft.com/office/drawing/2016/5/9/chartex" xmlns:cx4="http://schemas.microsoft.com/office/drawing/2016/5/10/chartex" xmlns:cx5="http://schemas.microsoft.com/office/drawing/2016/5/11/chartex" xmlns:cx6="http://schemas.microsoft.com/office/drawing/2016/5/12/chartex" xmlns:cx7="http://schemas.microsoft.com/office/drawing/2016/5/13/chartex" xmlns:cx8="http://schemas.microsoft.com/office/drawing/2016/5/14/chartex" xmlns:mc="http://schemas.openxmlformats.org/markup-compatibility/2006" xmlns:aink="http://schemas.microsoft.com/office/drawing/2016/ink" xmlns:am3d="http://schemas.microsoft.com/office/drawing/2017/model3d" xmlns:o="urn:schemas-microsoft-com:office:office" xmlns:r="http://schemas.openxmlformats.org/officeDocument/2006/relationships" xmlns:m="http://schemas.openxmlformats.org/officeDocument/2006/math" xmlns:v="urn:schemas-microsoft-com:vml" xmlns:wp14="http://schemas.microsoft.com/office/word/2010/wordprocessingDrawing" xmlns:wp="http://schemas.openxmlformats.org/drawingml/2006/wordprocessingDrawing" xmlns:w10="urn:schemas-microsoft-com:office:word" xmlns:w="http://schemas.openxmlformats.org/wordprocessingml/2006/main" xmlns:w14="http://schemas.microsoft.com/office/word/2010/wordml" xmlns:w15="http://schemas.microsoft.com/office/word/2012/wordml" xmlns:w16cex="http://schemas.microsoft.com/office/word/2018/wordml/cex" xmlns:w16cid="http://schemas.microsoft.com/office/word/2016/wordml/cid" xmlns:w16="http://schemas.microsoft.com/office/word/2018/wordml" xmlns:w16se="http://schemas.microsoft.com/office/word/2015/wordml/symex" xmlns:wpg="http://schemas.microsoft.com/office/word/2010/wordprocessingGroup" xmlns:wpi="http://schemas.microsoft.com/office/word/2010/wordprocessingInk" xmlns:wne="http://schemas.microsoft.com/office/word/2006/wordml" xmlns:wps="http://schemas.microsoft.com/office/word/2010/wordprocessingShape" mc:Ignorable="w14 w15 w16se w16cid w16 w16cex wp14">
   <w:endnote w:type="separator" w:id="-1">
     <w:p>
       <w:r>
@@ -5835,7 +6282,7 @@
 </file>
 
 <file path=word/footer1.xml><?xml version="1.0" encoding="utf-8"?>
-<w:ftr xmlns:wpc="http://schemas.microsoft.com/office/word/2010/wordprocessingCanvas" xmlns:cx="http://schemas.microsoft.com/office/drawing/2014/chartex" xmlns:cx1="http://schemas.microsoft.com/office/drawing/2015/9/8/chartex" xmlns:mc="http://schemas.openxmlformats.org/markup-compatibility/2006" xmlns:o="urn:schemas-microsoft-com:office:office" xmlns:r="http://schemas.openxmlformats.org/officeDocument/2006/relationships" xmlns:m="http://schemas.openxmlformats.org/officeDocument/2006/math" xmlns:v="urn:schemas-microsoft-com:vml" xmlns:wp14="http://schemas.microsoft.com/office/word/2010/wordprocessingDrawing" xmlns:wp="http://schemas.openxmlformats.org/drawingml/2006/wordprocessingDrawing" xmlns:w10="urn:schemas-microsoft-com:office:word" xmlns:w="http://schemas.openxmlformats.org/wordprocessingml/2006/main" xmlns:w14="http://schemas.microsoft.com/office/word/2010/wordml" xmlns:w15="http://schemas.microsoft.com/office/word/2012/wordml" xmlns:w16se="http://schemas.microsoft.com/office/word/2015/wordml/symex" xmlns:wpg="http://schemas.microsoft.com/office/word/2010/wordprocessingGroup" xmlns:wpi="http://schemas.microsoft.com/office/word/2010/wordprocessingInk" xmlns:wne="http://schemas.microsoft.com/office/word/2006/wordml" xmlns:wps="http://schemas.microsoft.com/office/word/2010/wordprocessingShape" mc:Ignorable="w14 w15 w16se wp14">
+<w:ftr xmlns:wpc="http://schemas.microsoft.com/office/word/2010/wordprocessingCanvas" xmlns:cx="http://schemas.microsoft.com/office/drawing/2014/chartex" xmlns:cx1="http://schemas.microsoft.com/office/drawing/2015/9/8/chartex" xmlns:cx2="http://schemas.microsoft.com/office/drawing/2015/10/21/chartex" xmlns:cx3="http://schemas.microsoft.com/office/drawing/2016/5/9/chartex" xmlns:cx4="http://schemas.microsoft.com/office/drawing/2016/5/10/chartex" xmlns:cx5="http://schemas.microsoft.com/office/drawing/2016/5/11/chartex" xmlns:cx6="http://schemas.microsoft.com/office/drawing/2016/5/12/chartex" xmlns:cx7="http://schemas.microsoft.com/office/drawing/2016/5/13/chartex" xmlns:cx8="http://schemas.microsoft.com/office/drawing/2016/5/14/chartex" xmlns:mc="http://schemas.openxmlformats.org/markup-compatibility/2006" xmlns:aink="http://schemas.microsoft.com/office/drawing/2016/ink" xmlns:am3d="http://schemas.microsoft.com/office/drawing/2017/model3d" xmlns:o="urn:schemas-microsoft-com:office:office" xmlns:r="http://schemas.openxmlformats.org/officeDocument/2006/relationships" xmlns:m="http://schemas.openxmlformats.org/officeDocument/2006/math" xmlns:v="urn:schemas-microsoft-com:vml" xmlns:wp14="http://schemas.microsoft.com/office/word/2010/wordprocessingDrawing" xmlns:wp="http://schemas.openxmlformats.org/drawingml/2006/wordprocessingDrawing" xmlns:w10="urn:schemas-microsoft-com:office:word" xmlns:w="http://schemas.openxmlformats.org/wordprocessingml/2006/main" xmlns:w14="http://schemas.microsoft.com/office/word/2010/wordml" xmlns:w15="http://schemas.microsoft.com/office/word/2012/wordml" xmlns:w16cex="http://schemas.microsoft.com/office/word/2018/wordml/cex" xmlns:w16cid="http://schemas.microsoft.com/office/word/2016/wordml/cid" xmlns:w16="http://schemas.microsoft.com/office/word/2018/wordml" xmlns:w16se="http://schemas.microsoft.com/office/word/2015/wordml/symex" xmlns:wpg="http://schemas.microsoft.com/office/word/2010/wordprocessingGroup" xmlns:wpi="http://schemas.microsoft.com/office/word/2010/wordprocessingInk" xmlns:wne="http://schemas.microsoft.com/office/word/2006/wordml" xmlns:wps="http://schemas.microsoft.com/office/word/2010/wordprocessingShape" mc:Ignorable="w14 w15 w16se w16cid w16 w16cex wp14">
   <w:p>
     <w:pPr>
       <w:pStyle w:val="Footer"/>
@@ -5870,7 +6317,7 @@
 </file>
 
 <file path=word/footnotes.xml><?xml version="1.0" encoding="utf-8"?>
-<w:footnotes xmlns:wpc="http://schemas.microsoft.com/office/word/2010/wordprocessingCanvas" xmlns:cx="http://schemas.microsoft.com/office/drawing/2014/chartex" xmlns:cx1="http://schemas.microsoft.com/office/drawing/2015/9/8/chartex" xmlns:mc="http://schemas.openxmlformats.org/markup-compatibility/2006" xmlns:o="urn:schemas-microsoft-com:office:office" xmlns:r="http://schemas.openxmlformats.org/officeDocument/2006/relationships" xmlns:m="http://schemas.openxmlformats.org/officeDocument/2006/math" xmlns:v="urn:schemas-microsoft-com:vml" xmlns:wp14="http://schemas.microsoft.com/office/word/2010/wordprocessingDrawing" xmlns:wp="http://schemas.openxmlformats.org/drawingml/2006/wordprocessingDrawing" xmlns:w10="urn:schemas-microsoft-com:office:word" xmlns:w="http://schemas.openxmlformats.org/wordprocessingml/2006/main" xmlns:w14="http://schemas.microsoft.com/office/word/2010/wordml" xmlns:w15="http://schemas.microsoft.com/office/word/2012/wordml" xmlns:w16se="http://schemas.microsoft.com/office/word/2015/wordml/symex" xmlns:wpg="http://schemas.microsoft.com/office/word/2010/wordprocessingGroup" xmlns:wpi="http://schemas.microsoft.com/office/word/2010/wordprocessingInk" xmlns:wne="http://schemas.microsoft.com/office/word/2006/wordml" xmlns:wps="http://schemas.microsoft.com/office/word/2010/wordprocessingShape" mc:Ignorable="w14 w15 w16se wp14">
+<w:footnotes xmlns:wpc="http://schemas.microsoft.com/office/word/2010/wordprocessingCanvas" xmlns:cx="http://schemas.microsoft.com/office/drawing/2014/chartex" xmlns:cx1="http://schemas.microsoft.com/office/drawing/2015/9/8/chartex" xmlns:cx2="http://schemas.microsoft.com/office/drawing/2015/10/21/chartex" xmlns:cx3="http://schemas.microsoft.com/office/drawing/2016/5/9/chartex" xmlns:cx4="http://schemas.microsoft.com/office/drawing/2016/5/10/chartex" xmlns:cx5="http://schemas.microsoft.com/office/drawing/2016/5/11/chartex" xmlns:cx6="http://schemas.microsoft.com/office/drawing/2016/5/12/chartex" xmlns:cx7="http://schemas.microsoft.com/office/drawing/2016/5/13/chartex" xmlns:cx8="http://schemas.microsoft.com/office/drawing/2016/5/14/chartex" xmlns:mc="http://schemas.openxmlformats.org/markup-compatibility/2006" xmlns:aink="http://schemas.microsoft.com/office/drawing/2016/ink" xmlns:am3d="http://schemas.microsoft.com/office/drawing/2017/model3d" xmlns:o="urn:schemas-microsoft-com:office:office" xmlns:r="http://schemas.openxmlformats.org/officeDocument/2006/relationships" xmlns:m="http://schemas.openxmlformats.org/officeDocument/2006/math" xmlns:v="urn:schemas-microsoft-com:vml" xmlns:wp14="http://schemas.microsoft.com/office/word/2010/wordprocessingDrawing" xmlns:wp="http://schemas.openxmlformats.org/drawingml/2006/wordprocessingDrawing" xmlns:w10="urn:schemas-microsoft-com:office:word" xmlns:w="http://schemas.openxmlformats.org/wordprocessingml/2006/main" xmlns:w14="http://schemas.microsoft.com/office/word/2010/wordml" xmlns:w15="http://schemas.microsoft.com/office/word/2012/wordml" xmlns:w16cex="http://schemas.microsoft.com/office/word/2018/wordml/cex" xmlns:w16cid="http://schemas.microsoft.com/office/word/2016/wordml/cid" xmlns:w16="http://schemas.microsoft.com/office/word/2018/wordml" xmlns:w16se="http://schemas.microsoft.com/office/word/2015/wordml/symex" xmlns:wpg="http://schemas.microsoft.com/office/word/2010/wordprocessingGroup" xmlns:wpi="http://schemas.microsoft.com/office/word/2010/wordprocessingInk" xmlns:wne="http://schemas.microsoft.com/office/word/2006/wordml" xmlns:wps="http://schemas.microsoft.com/office/word/2010/wordprocessingShape" mc:Ignorable="w14 w15 w16se w16cid w16 w16cex wp14">
   <w:footnote w:type="separator" w:id="-1">
     <w:p>
       <w:r>
@@ -5889,7 +6336,7 @@
 </file>
 
 <file path=word/numbering.xml><?xml version="1.0" encoding="utf-8"?>
-<w:numbering xmlns:wpc="http://schemas.microsoft.com/office/word/2010/wordprocessingCanvas" xmlns:cx="http://schemas.microsoft.com/office/drawing/2014/chartex" xmlns:cx1="http://schemas.microsoft.com/office/drawing/2015/9/8/chartex" xmlns:mc="http://schemas.openxmlformats.org/markup-compatibility/2006" xmlns:o="urn:schemas-microsoft-com:office:office" xmlns:r="http://schemas.openxmlformats.org/officeDocument/2006/relationships" xmlns:m="http://schemas.openxmlformats.org/officeDocument/2006/math" xmlns:v="urn:schemas-microsoft-com:vml" xmlns:wp14="http://schemas.microsoft.com/office/word/2010/wordprocessingDrawing" xmlns:wp="http://schemas.openxmlformats.org/drawingml/2006/wordprocessingDrawing" xmlns:w10="urn:schemas-microsoft-com:office:word" xmlns:w="http://schemas.openxmlformats.org/wordprocessingml/2006/main" xmlns:w14="http://schemas.microsoft.com/office/word/2010/wordml" xmlns:w15="http://schemas.microsoft.com/office/word/2012/wordml" xmlns:w16se="http://schemas.microsoft.com/office/word/2015/wordml/symex" xmlns:wpg="http://schemas.microsoft.com/office/word/2010/wordprocessingGroup" xmlns:wpi="http://schemas.microsoft.com/office/word/2010/wordprocessingInk" xmlns:wne="http://schemas.microsoft.com/office/word/2006/wordml" xmlns:wps="http://schemas.microsoft.com/office/word/2010/wordprocessingShape" mc:Ignorable="w14 w15 w16se wp14">
+<w:numbering xmlns:wpc="http://schemas.microsoft.com/office/word/2010/wordprocessingCanvas" xmlns:cx="http://schemas.microsoft.com/office/drawing/2014/chartex" xmlns:cx1="http://schemas.microsoft.com/office/drawing/2015/9/8/chartex" xmlns:cx2="http://schemas.microsoft.com/office/drawing/2015/10/21/chartex" xmlns:cx3="http://schemas.microsoft.com/office/drawing/2016/5/9/chartex" xmlns:cx4="http://schemas.microsoft.com/office/drawing/2016/5/10/chartex" xmlns:cx5="http://schemas.microsoft.com/office/drawing/2016/5/11/chartex" xmlns:cx6="http://schemas.microsoft.com/office/drawing/2016/5/12/chartex" xmlns:cx7="http://schemas.microsoft.com/office/drawing/2016/5/13/chartex" xmlns:cx8="http://schemas.microsoft.com/office/drawing/2016/5/14/chartex" xmlns:mc="http://schemas.openxmlformats.org/markup-compatibility/2006" xmlns:aink="http://schemas.microsoft.com/office/drawing/2016/ink" xmlns:am3d="http://schemas.microsoft.com/office/drawing/2017/model3d" xmlns:o="urn:schemas-microsoft-com:office:office" xmlns:r="http://schemas.openxmlformats.org/officeDocument/2006/relationships" xmlns:m="http://schemas.openxmlformats.org/officeDocument/2006/math" xmlns:v="urn:schemas-microsoft-com:vml" xmlns:wp14="http://schemas.microsoft.com/office/word/2010/wordprocessingDrawing" xmlns:wp="http://schemas.openxmlformats.org/drawingml/2006/wordprocessingDrawing" xmlns:w10="urn:schemas-microsoft-com:office:word" xmlns:w="http://schemas.openxmlformats.org/wordprocessingml/2006/main" xmlns:w14="http://schemas.microsoft.com/office/word/2010/wordml" xmlns:w15="http://schemas.microsoft.com/office/word/2012/wordml" xmlns:w16cex="http://schemas.microsoft.com/office/word/2018/wordml/cex" xmlns:w16cid="http://schemas.microsoft.com/office/word/2016/wordml/cid" xmlns:w16="http://schemas.microsoft.com/office/word/2018/wordml" xmlns:w16se="http://schemas.microsoft.com/office/word/2015/wordml/symex" xmlns:wpg="http://schemas.microsoft.com/office/word/2010/wordprocessingGroup" xmlns:wpi="http://schemas.microsoft.com/office/word/2010/wordprocessingInk" xmlns:wne="http://schemas.microsoft.com/office/word/2006/wordml" xmlns:wps="http://schemas.microsoft.com/office/word/2010/wordprocessingShape" mc:Ignorable="w14 w15 w16se w16cid w16 w16cex wp14">
   <w:abstractNum w:abstractNumId="0" w15:restartNumberingAfterBreak="0">
     <w:nsid w:val="0B032271"/>
     <w:multiLevelType w:val="hybridMultilevel"/>
@@ -7175,7 +7622,7 @@
 </file>
 
 <file path=word/styles.xml><?xml version="1.0" encoding="utf-8"?>
-<w:styles xmlns:mc="http://schemas.openxmlformats.org/markup-compatibility/2006" xmlns:r="http://schemas.openxmlformats.org/officeDocument/2006/relationships" xmlns:w="http://schemas.openxmlformats.org/wordprocessingml/2006/main" xmlns:w14="http://schemas.microsoft.com/office/word/2010/wordml" xmlns:w15="http://schemas.microsoft.com/office/word/2012/wordml" xmlns:w16se="http://schemas.microsoft.com/office/word/2015/wordml/symex" mc:Ignorable="w14 w15 w16se">
+<w:styles xmlns:mc="http://schemas.openxmlformats.org/markup-compatibility/2006" xmlns:r="http://schemas.openxmlformats.org/officeDocument/2006/relationships" xmlns:w="http://schemas.openxmlformats.org/wordprocessingml/2006/main" xmlns:w14="http://schemas.microsoft.com/office/word/2010/wordml" xmlns:w15="http://schemas.microsoft.com/office/word/2012/wordml" xmlns:w16cex="http://schemas.microsoft.com/office/word/2018/wordml/cex" xmlns:w16cid="http://schemas.microsoft.com/office/word/2016/wordml/cid" xmlns:w16="http://schemas.microsoft.com/office/word/2018/wordml" xmlns:w16se="http://schemas.microsoft.com/office/word/2015/wordml/symex" mc:Ignorable="w14 w15 w16se w16cid w16 w16cex">
   <w:docDefaults>
     <w:rPrDefault>
       <w:rPr>
@@ -7191,7 +7638,7 @@
       </w:pPr>
     </w:pPrDefault>
   </w:docDefaults>
-  <w:latentStyles w:defLockedState="0" w:defUIPriority="99" w:defSemiHidden="0" w:defUnhideWhenUsed="0" w:defQFormat="0" w:count="371">
+  <w:latentStyles w:defLockedState="0" w:defUIPriority="99" w:defSemiHidden="0" w:defUnhideWhenUsed="0" w:defQFormat="0" w:count="376">
     <w:lsdException w:name="Normal" w:uiPriority="0" w:qFormat="1"/>
     <w:lsdException w:name="heading 1" w:uiPriority="9" w:qFormat="1"/>
     <w:lsdException w:name="heading 2" w:semiHidden="1" w:uiPriority="9" w:unhideWhenUsed="1" w:qFormat="1"/>
@@ -7563,6 +8010,11 @@
     <w:lsdException w:name="List Table 5 Dark Accent 6" w:uiPriority="50"/>
     <w:lsdException w:name="List Table 6 Colorful Accent 6" w:uiPriority="51"/>
     <w:lsdException w:name="List Table 7 Colorful Accent 6" w:uiPriority="52"/>
+    <w:lsdException w:name="Mention" w:semiHidden="1" w:unhideWhenUsed="1"/>
+    <w:lsdException w:name="Smart Hyperlink" w:semiHidden="1" w:unhideWhenUsed="1"/>
+    <w:lsdException w:name="Hashtag" w:semiHidden="1" w:unhideWhenUsed="1"/>
+    <w:lsdException w:name="Unresolved Mention" w:semiHidden="1" w:unhideWhenUsed="1"/>
+    <w:lsdException w:name="Smart Link" w:semiHidden="1" w:unhideWhenUsed="1"/>
   </w:latentStyles>
   <w:style w:type="paragraph" w:default="1" w:styleId="Normal">
     <w:name w:val="Normal"/>
@@ -8758,6 +9210,18 @@
       </w:tcPr>
     </w:tblStylePr>
   </w:style>
+  <w:style w:type="character" w:styleId="UnresolvedMention">
+    <w:name w:val="Unresolved Mention"/>
+    <w:basedOn w:val="DefaultParagraphFont"/>
+    <w:uiPriority w:val="99"/>
+    <w:semiHidden/>
+    <w:unhideWhenUsed/>
+    <w:rsid w:val="005011A2"/>
+    <w:rPr>
+      <w:color w:val="605E5C"/>
+      <w:shd w:val="clear" w:color="auto" w:fill="E1DFDD"/>
+    </w:rPr>
+  </w:style>
 </w:styles>
 </file>
 

</xml_diff>

<commit_message>
Update to work with Caelum baseline of cfe-eds-framework
</commit_message>
<xml_diff>
--- a/docs/cFS-EDS-Groundstation Users Manual.docx
+++ b/docs/cFS-EDS-Groundstation Users Manual.docx
@@ -273,7 +273,23 @@
           <w:sz w:val="22"/>
           <w:szCs w:val="22"/>
         </w:rPr>
-        <w:t>21000 Brookpark Road</w:t>
+        <w:t xml:space="preserve">21000 </w:t>
+      </w:r>
+      <w:proofErr w:type="spellStart"/>
+      <w:r>
+        <w:rPr>
+          <w:sz w:val="22"/>
+          <w:szCs w:val="22"/>
+        </w:rPr>
+        <w:t>Brookpark</w:t>
+      </w:r>
+      <w:proofErr w:type="spellEnd"/>
+      <w:r>
+        <w:rPr>
+          <w:sz w:val="22"/>
+          <w:szCs w:val="22"/>
+        </w:rPr>
+        <w:t xml:space="preserve"> Road</w:t>
       </w:r>
     </w:p>
     <w:p>
@@ -335,6 +351,7 @@
           <w:u w:val="none"/>
         </w:rPr>
       </w:pPr>
+      <w:proofErr w:type="spellStart"/>
       <w:r>
         <w:rPr>
           <w:rStyle w:val="IntenseReference"/>
@@ -347,8 +364,9 @@
           <w:sz w:val="48"/>
           <w:u w:val="none"/>
         </w:rPr>
-        <w:t>cFS-EDS-GroundS</w:t>
-      </w:r>
+        <w:t>cFS</w:t>
+      </w:r>
+      <w:proofErr w:type="spellEnd"/>
       <w:r>
         <w:rPr>
           <w:rStyle w:val="IntenseReference"/>
@@ -361,8 +379,68 @@
           <w:sz w:val="48"/>
           <w:u w:val="none"/>
         </w:rPr>
-        <w:t>tation Users Manual</w:t>
-      </w:r>
+        <w:t>-EDS-</w:t>
+      </w:r>
+      <w:proofErr w:type="spellStart"/>
+      <w:r>
+        <w:rPr>
+          <w:rStyle w:val="IntenseReference"/>
+          <w:b w:val="0"/>
+          <w:bCs w:val="0"/>
+          <w:i w:val="0"/>
+          <w:iCs w:val="0"/>
+          <w:smallCaps/>
+          <w:spacing w:val="-10"/>
+          <w:sz w:val="48"/>
+          <w:u w:val="none"/>
+        </w:rPr>
+        <w:t>GroundS</w:t>
+      </w:r>
+      <w:r>
+        <w:rPr>
+          <w:rStyle w:val="IntenseReference"/>
+          <w:b w:val="0"/>
+          <w:bCs w:val="0"/>
+          <w:i w:val="0"/>
+          <w:iCs w:val="0"/>
+          <w:smallCaps/>
+          <w:spacing w:val="-10"/>
+          <w:sz w:val="48"/>
+          <w:u w:val="none"/>
+        </w:rPr>
+        <w:t>tation</w:t>
+      </w:r>
+      <w:proofErr w:type="spellEnd"/>
+      <w:r>
+        <w:rPr>
+          <w:rStyle w:val="IntenseReference"/>
+          <w:b w:val="0"/>
+          <w:bCs w:val="0"/>
+          <w:i w:val="0"/>
+          <w:iCs w:val="0"/>
+          <w:smallCaps/>
+          <w:spacing w:val="-10"/>
+          <w:sz w:val="48"/>
+          <w:u w:val="none"/>
+        </w:rPr>
+        <w:t xml:space="preserve"> </w:t>
+      </w:r>
+      <w:proofErr w:type="spellStart"/>
+      <w:r>
+        <w:rPr>
+          <w:rStyle w:val="IntenseReference"/>
+          <w:b w:val="0"/>
+          <w:bCs w:val="0"/>
+          <w:i w:val="0"/>
+          <w:iCs w:val="0"/>
+          <w:smallCaps/>
+          <w:spacing w:val="-10"/>
+          <w:sz w:val="48"/>
+          <w:u w:val="none"/>
+        </w:rPr>
+        <w:t>Users Manual</w:t>
+      </w:r>
+      <w:proofErr w:type="spellEnd"/>
     </w:p>
     <w:p>
       <w:pPr>
@@ -3095,10 +3173,26 @@
         <w:pStyle w:val="BodyText"/>
       </w:pPr>
       <w:r>
-        <w:t>The cFS-EDS-GroundS</w:t>
-      </w:r>
-      <w:r>
-        <w:t xml:space="preserve">tation software </w:t>
+        <w:t xml:space="preserve">The </w:t>
+      </w:r>
+      <w:proofErr w:type="spellStart"/>
+      <w:r>
+        <w:t>cFS</w:t>
+      </w:r>
+      <w:proofErr w:type="spellEnd"/>
+      <w:r>
+        <w:t>-EDS-</w:t>
+      </w:r>
+      <w:proofErr w:type="spellStart"/>
+      <w:r>
+        <w:t>GroundS</w:t>
+      </w:r>
+      <w:r>
+        <w:t>tation</w:t>
+      </w:r>
+      <w:proofErr w:type="spellEnd"/>
+      <w:r>
+        <w:t xml:space="preserve"> software </w:t>
       </w:r>
       <w:r>
         <w:t>is based i</w:t>
@@ -3169,7 +3263,31 @@
         <w:pStyle w:val="BodyText"/>
       </w:pPr>
       <w:r>
-        <w:t xml:space="preserve">The cFS-EDS-GroundStation software is designed to be integrated with the cfe-eds-framework repository which can be found at: </w:t>
+        <w:t xml:space="preserve">The </w:t>
+      </w:r>
+      <w:proofErr w:type="spellStart"/>
+      <w:r>
+        <w:t>cFS</w:t>
+      </w:r>
+      <w:proofErr w:type="spellEnd"/>
+      <w:r>
+        <w:t>-EDS-</w:t>
+      </w:r>
+      <w:proofErr w:type="spellStart"/>
+      <w:r>
+        <w:t>GroundStation</w:t>
+      </w:r>
+      <w:proofErr w:type="spellEnd"/>
+      <w:r>
+        <w:t xml:space="preserve"> software is designed to be integrated with the </w:t>
+      </w:r>
+      <w:proofErr w:type="spellStart"/>
+      <w:r>
+        <w:t>cfe</w:t>
+      </w:r>
+      <w:proofErr w:type="spellEnd"/>
+      <w:r>
+        <w:t xml:space="preserve">-eds-framework repository which can be found at: </w:t>
       </w:r>
       <w:hyperlink r:id="rId9" w:history="1">
         <w:r>
@@ -3180,17 +3298,78 @@
         </w:r>
       </w:hyperlink>
       <w:r>
-        <w:t xml:space="preserve">. Downloading the cFS-EDS-GroundStation software to &lt;cfs-home&gt;/tools, </w:t>
-      </w:r>
-      <w:r>
-        <w:t xml:space="preserve">the directory can be added to the cfs cmake build process </w:t>
+        <w:t xml:space="preserve">. Downloading the </w:t>
+      </w:r>
+      <w:proofErr w:type="spellStart"/>
+      <w:r>
+        <w:t>cFS</w:t>
+      </w:r>
+      <w:proofErr w:type="spellEnd"/>
+      <w:r>
+        <w:t>-EDS-</w:t>
+      </w:r>
+      <w:proofErr w:type="spellStart"/>
+      <w:r>
+        <w:t>GroundStation</w:t>
+      </w:r>
+      <w:proofErr w:type="spellEnd"/>
+      <w:r>
+        <w:t xml:space="preserve"> software to &lt;</w:t>
+      </w:r>
+      <w:proofErr w:type="spellStart"/>
+      <w:r>
+        <w:t>cfs</w:t>
+      </w:r>
+      <w:proofErr w:type="spellEnd"/>
+      <w:r>
+        <w:t xml:space="preserve">-home&gt;/tools, </w:t>
+      </w:r>
+      <w:r>
+        <w:t xml:space="preserve">the directory can be added to the </w:t>
+      </w:r>
+      <w:proofErr w:type="spellStart"/>
+      <w:r>
+        <w:t>cfs</w:t>
+      </w:r>
+      <w:proofErr w:type="spellEnd"/>
+      <w:r>
+        <w:t xml:space="preserve"> </w:t>
+      </w:r>
+      <w:proofErr w:type="spellStart"/>
+      <w:r>
+        <w:t>cmake</w:t>
+      </w:r>
+      <w:proofErr w:type="spellEnd"/>
+      <w:r>
+        <w:t xml:space="preserve"> build process </w:t>
       </w:r>
       <w:r>
         <w:t>via</w:t>
       </w:r>
       <w:r>
-        <w:t xml:space="preserve"> cfe/cmake/mission_build.cmake</w:t>
-      </w:r>
+        <w:t xml:space="preserve"> </w:t>
+      </w:r>
+      <w:proofErr w:type="spellStart"/>
+      <w:r>
+        <w:t>cfe</w:t>
+      </w:r>
+      <w:proofErr w:type="spellEnd"/>
+      <w:r>
+        <w:t>/</w:t>
+      </w:r>
+      <w:proofErr w:type="spellStart"/>
+      <w:r>
+        <w:t>cmake</w:t>
+      </w:r>
+      <w:proofErr w:type="spellEnd"/>
+      <w:r>
+        <w:t>/</w:t>
+      </w:r>
+      <w:proofErr w:type="spellStart"/>
+      <w:r>
+        <w:t>mission_build.cmake</w:t>
+      </w:r>
+      <w:proofErr w:type="spellEnd"/>
     </w:p>
     <w:p>
       <w:pPr>
@@ -3247,13 +3426,41 @@
           <w:szCs w:val="16"/>
         </w:rPr>
       </w:pPr>
+      <w:proofErr w:type="spellStart"/>
       <w:r>
         <w:rPr>
           <w:rFonts w:ascii="Courier New" w:hAnsi="Courier New" w:cs="Courier New"/>
           <w:sz w:val="20"/>
           <w:szCs w:val="16"/>
         </w:rPr>
-        <w:t>include_directories(${MISSION_BINARY_DIR}/inc)</w:t>
+        <w:t>include_directories</w:t>
+      </w:r>
+      <w:proofErr w:type="spellEnd"/>
+      <w:r>
+        <w:rPr>
+          <w:rFonts w:ascii="Courier New" w:hAnsi="Courier New" w:cs="Courier New"/>
+          <w:sz w:val="20"/>
+          <w:szCs w:val="16"/>
+        </w:rPr>
+        <w:t>(${MISSION_BINARY_DIR}/</w:t>
+      </w:r>
+      <w:proofErr w:type="spellStart"/>
+      <w:r>
+        <w:rPr>
+          <w:rFonts w:ascii="Courier New" w:hAnsi="Courier New" w:cs="Courier New"/>
+          <w:sz w:val="20"/>
+          <w:szCs w:val="16"/>
+        </w:rPr>
+        <w:t>inc</w:t>
+      </w:r>
+      <w:proofErr w:type="spellEnd"/>
+      <w:r>
+        <w:rPr>
+          <w:rFonts w:ascii="Courier New" w:hAnsi="Courier New" w:cs="Courier New"/>
+          <w:sz w:val="20"/>
+          <w:szCs w:val="16"/>
+        </w:rPr>
+        <w:t>)</w:t>
       </w:r>
     </w:p>
     <w:p>
@@ -3267,13 +3474,59 @@
           <w:szCs w:val="16"/>
         </w:rPr>
       </w:pPr>
+      <w:proofErr w:type="spellStart"/>
       <w:r>
         <w:rPr>
           <w:rFonts w:ascii="Courier New" w:hAnsi="Courier New" w:cs="Courier New"/>
           <w:sz w:val="20"/>
           <w:szCs w:val="16"/>
         </w:rPr>
-        <w:t>add_subdirectory(${MISSION_SOURCE_DIR}/tools/eds/edslib eds/edslib)</w:t>
+        <w:t>add_subdirectory</w:t>
+      </w:r>
+      <w:proofErr w:type="spellEnd"/>
+      <w:r>
+        <w:rPr>
+          <w:rFonts w:ascii="Courier New" w:hAnsi="Courier New" w:cs="Courier New"/>
+          <w:sz w:val="20"/>
+          <w:szCs w:val="16"/>
+        </w:rPr>
+        <w:t>(${MISSION_SOURCE_DIR}/tools/eds/</w:t>
+      </w:r>
+      <w:proofErr w:type="spellStart"/>
+      <w:r>
+        <w:rPr>
+          <w:rFonts w:ascii="Courier New" w:hAnsi="Courier New" w:cs="Courier New"/>
+          <w:sz w:val="20"/>
+          <w:szCs w:val="16"/>
+        </w:rPr>
+        <w:t>edslib</w:t>
+      </w:r>
+      <w:proofErr w:type="spellEnd"/>
+      <w:r>
+        <w:rPr>
+          <w:rFonts w:ascii="Courier New" w:hAnsi="Courier New" w:cs="Courier New"/>
+          <w:sz w:val="20"/>
+          <w:szCs w:val="16"/>
+        </w:rPr>
+        <w:t xml:space="preserve"> eds/</w:t>
+      </w:r>
+      <w:proofErr w:type="spellStart"/>
+      <w:r>
+        <w:rPr>
+          <w:rFonts w:ascii="Courier New" w:hAnsi="Courier New" w:cs="Courier New"/>
+          <w:sz w:val="20"/>
+          <w:szCs w:val="16"/>
+        </w:rPr>
+        <w:t>edslib</w:t>
+      </w:r>
+      <w:proofErr w:type="spellEnd"/>
+      <w:r>
+        <w:rPr>
+          <w:rFonts w:ascii="Courier New" w:hAnsi="Courier New" w:cs="Courier New"/>
+          <w:sz w:val="20"/>
+          <w:szCs w:val="16"/>
+        </w:rPr>
+        <w:t>)</w:t>
       </w:r>
     </w:p>
     <w:p>
@@ -3287,13 +3540,23 @@
           <w:szCs w:val="16"/>
         </w:rPr>
       </w:pPr>
+      <w:proofErr w:type="spellStart"/>
       <w:r>
         <w:rPr>
           <w:rFonts w:ascii="Courier New" w:hAnsi="Courier New" w:cs="Courier New"/>
           <w:sz w:val="20"/>
           <w:szCs w:val="16"/>
         </w:rPr>
-        <w:t>add_subdirectory(${MISSION_SOURCE_DIR}/tools/eds/tool   eds/tool)</w:t>
+        <w:t>add_subdirectory</w:t>
+      </w:r>
+      <w:proofErr w:type="spellEnd"/>
+      <w:r>
+        <w:rPr>
+          <w:rFonts w:ascii="Courier New" w:hAnsi="Courier New" w:cs="Courier New"/>
+          <w:sz w:val="20"/>
+          <w:szCs w:val="16"/>
+        </w:rPr>
+        <w:t>(${MISSION_SOURCE_DIR}/tools/eds/tool   eds/tool)</w:t>
       </w:r>
     </w:p>
     <w:p>
@@ -3307,13 +3570,59 @@
           <w:szCs w:val="16"/>
         </w:rPr>
       </w:pPr>
+      <w:proofErr w:type="spellStart"/>
       <w:r>
         <w:rPr>
           <w:rFonts w:ascii="Courier New" w:hAnsi="Courier New" w:cs="Courier New"/>
           <w:sz w:val="20"/>
           <w:szCs w:val="16"/>
         </w:rPr>
-        <w:t>add_subdirectory(${MISSION_SOURCE_DIR}/tools/eds/cfecfs eds/cfecfs)</w:t>
+        <w:t>add_subdirectory</w:t>
+      </w:r>
+      <w:proofErr w:type="spellEnd"/>
+      <w:r>
+        <w:rPr>
+          <w:rFonts w:ascii="Courier New" w:hAnsi="Courier New" w:cs="Courier New"/>
+          <w:sz w:val="20"/>
+          <w:szCs w:val="16"/>
+        </w:rPr>
+        <w:t>(${MISSION_SOURCE_DIR}/tools/eds/</w:t>
+      </w:r>
+      <w:proofErr w:type="spellStart"/>
+      <w:r>
+        <w:rPr>
+          <w:rFonts w:ascii="Courier New" w:hAnsi="Courier New" w:cs="Courier New"/>
+          <w:sz w:val="20"/>
+          <w:szCs w:val="16"/>
+        </w:rPr>
+        <w:t>cfecfs</w:t>
+      </w:r>
+      <w:proofErr w:type="spellEnd"/>
+      <w:r>
+        <w:rPr>
+          <w:rFonts w:ascii="Courier New" w:hAnsi="Courier New" w:cs="Courier New"/>
+          <w:sz w:val="20"/>
+          <w:szCs w:val="16"/>
+        </w:rPr>
+        <w:t xml:space="preserve"> eds/</w:t>
+      </w:r>
+      <w:proofErr w:type="spellStart"/>
+      <w:r>
+        <w:rPr>
+          <w:rFonts w:ascii="Courier New" w:hAnsi="Courier New" w:cs="Courier New"/>
+          <w:sz w:val="20"/>
+          <w:szCs w:val="16"/>
+        </w:rPr>
+        <w:t>cfecfs</w:t>
+      </w:r>
+      <w:proofErr w:type="spellEnd"/>
+      <w:r>
+        <w:rPr>
+          <w:rFonts w:ascii="Courier New" w:hAnsi="Courier New" w:cs="Courier New"/>
+          <w:sz w:val="20"/>
+          <w:szCs w:val="16"/>
+        </w:rPr>
+        <w:t>)</w:t>
       </w:r>
     </w:p>
     <w:p>
@@ -3337,7 +3646,51 @@
           <w:sz w:val="20"/>
           <w:szCs w:val="16"/>
         </w:rPr>
-        <w:t>add_subdirectory(${MISSION_SOURCE_DIR}/tools/cFS-EDS-GroundStation eds/cFS-EDS-GroundStation)</w:t>
+        <w:t>add_subdirectory(${MISSION_SOURCE_DIR}/tools/cFS-EDS-GroundStation eds/</w:t>
+      </w:r>
+      <w:proofErr w:type="spellStart"/>
+      <w:r>
+        <w:rPr>
+          <w:rFonts w:ascii="Courier New" w:hAnsi="Courier New" w:cs="Courier New"/>
+          <w:b/>
+          <w:bCs/>
+          <w:sz w:val="20"/>
+          <w:szCs w:val="16"/>
+        </w:rPr>
+        <w:t>cFS</w:t>
+      </w:r>
+      <w:proofErr w:type="spellEnd"/>
+      <w:r>
+        <w:rPr>
+          <w:rFonts w:ascii="Courier New" w:hAnsi="Courier New" w:cs="Courier New"/>
+          <w:b/>
+          <w:bCs/>
+          <w:sz w:val="20"/>
+          <w:szCs w:val="16"/>
+        </w:rPr>
+        <w:t>-EDS-</w:t>
+      </w:r>
+      <w:proofErr w:type="spellStart"/>
+      <w:r>
+        <w:rPr>
+          <w:rFonts w:ascii="Courier New" w:hAnsi="Courier New" w:cs="Courier New"/>
+          <w:b/>
+          <w:bCs/>
+          <w:sz w:val="20"/>
+          <w:szCs w:val="16"/>
+        </w:rPr>
+        <w:t>GroundStation</w:t>
+      </w:r>
+      <w:proofErr w:type="spellEnd"/>
+      <w:r>
+        <w:rPr>
+          <w:rFonts w:ascii="Courier New" w:hAnsi="Courier New" w:cs="Courier New"/>
+          <w:b/>
+          <w:bCs/>
+          <w:sz w:val="20"/>
+          <w:szCs w:val="16"/>
+        </w:rPr>
+        <w:t>)</w:t>
       </w:r>
     </w:p>
     <w:p>
@@ -3356,14 +3709,35 @@
         <w:pStyle w:val="BodyText"/>
       </w:pPr>
       <w:r>
-        <w:t xml:space="preserve">There are three cmake variables that need </w:t>
+        <w:t xml:space="preserve">There are three </w:t>
+      </w:r>
+      <w:proofErr w:type="spellStart"/>
+      <w:r>
+        <w:t>cmake</w:t>
+      </w:r>
+      <w:proofErr w:type="spellEnd"/>
+      <w:r>
+        <w:t xml:space="preserve"> variables that need </w:t>
       </w:r>
       <w:r>
         <w:t>to be turned on to run</w:t>
       </w:r>
       <w:r>
-        <w:t xml:space="preserve"> the cFS-EDS-GroundStation</w:t>
-      </w:r>
+        <w:t xml:space="preserve"> the </w:t>
+      </w:r>
+      <w:proofErr w:type="spellStart"/>
+      <w:r>
+        <w:t>cFS</w:t>
+      </w:r>
+      <w:proofErr w:type="spellEnd"/>
+      <w:r>
+        <w:t>-EDS-</w:t>
+      </w:r>
+      <w:proofErr w:type="spellStart"/>
+      <w:r>
+        <w:t>GroundStation</w:t>
+      </w:r>
+      <w:proofErr w:type="spellEnd"/>
       <w:r>
         <w:t>:</w:t>
       </w:r>
@@ -3379,11 +3753,20 @@
       <w:r>
         <w:t xml:space="preserve">EDSLIB_PYTHON_BUILD_STANDALONE_MODULE: This tells the </w:t>
       </w:r>
-      <w:r>
-        <w:t xml:space="preserve">cFS </w:t>
-      </w:r>
-      <w:r>
-        <w:t>build process to compile the standalone E</w:t>
+      <w:proofErr w:type="spellStart"/>
+      <w:r>
+        <w:t>cFS</w:t>
+      </w:r>
+      <w:proofErr w:type="spellEnd"/>
+      <w:r>
+        <w:t xml:space="preserve"> </w:t>
+      </w:r>
+      <w:r>
+        <w:t xml:space="preserve">build process to compile the standalone </w:t>
+      </w:r>
+      <w:proofErr w:type="spellStart"/>
+      <w:r>
+        <w:t>E</w:t>
       </w:r>
       <w:r>
         <w:t>ds</w:t>
@@ -3394,6 +3777,7 @@
       <w:r>
         <w:t>ib</w:t>
       </w:r>
+      <w:proofErr w:type="spellEnd"/>
       <w:r>
         <w:t xml:space="preserve"> python library that can be imported into a python3 instance.</w:t>
       </w:r>
@@ -3409,11 +3793,24 @@
       <w:r>
         <w:t xml:space="preserve">CFE_MISSIONLIB_PYTHON_BUILD_STANDALONE_MODULE: This tells the </w:t>
       </w:r>
-      <w:r>
-        <w:t xml:space="preserve">cFS </w:t>
-      </w:r>
-      <w:r>
-        <w:t>build process to compile the standalone CFE_MissionLib python library that can be imported into a python3 instance.</w:t>
+      <w:proofErr w:type="spellStart"/>
+      <w:r>
+        <w:t>cFS</w:t>
+      </w:r>
+      <w:proofErr w:type="spellEnd"/>
+      <w:r>
+        <w:t xml:space="preserve"> </w:t>
+      </w:r>
+      <w:r>
+        <w:t xml:space="preserve">build process to compile the standalone </w:t>
+      </w:r>
+      <w:proofErr w:type="spellStart"/>
+      <w:r>
+        <w:t>CFE_MissionLib</w:t>
+      </w:r>
+      <w:proofErr w:type="spellEnd"/>
+      <w:r>
+        <w:t xml:space="preserve"> python library that can be imported into a python3 instance.</w:t>
       </w:r>
     </w:p>
     <w:p>
@@ -3436,20 +3833,40 @@
       <w:r>
         <w:t>“</w:t>
       </w:r>
+      <w:proofErr w:type="spellStart"/>
+      <w:proofErr w:type="gramStart"/>
       <w:r>
         <w:t>targets.cmake</w:t>
       </w:r>
+      <w:proofErr w:type="spellEnd"/>
+      <w:proofErr w:type="gramEnd"/>
       <w:r>
         <w:t>”</w:t>
       </w:r>
       <w:r>
-        <w:t xml:space="preserve"> in the mission definition folder, and inserts it into the cFS-EDS</w:t>
-      </w:r>
-      <w:r>
-        <w:t>-GroundS</w:t>
-      </w:r>
-      <w:r>
-        <w:t xml:space="preserve">tation software files. </w:t>
+        <w:t xml:space="preserve"> in the mission definition folder, and inserts it into the </w:t>
+      </w:r>
+      <w:proofErr w:type="spellStart"/>
+      <w:r>
+        <w:t>cFS</w:t>
+      </w:r>
+      <w:proofErr w:type="spellEnd"/>
+      <w:r>
+        <w:t>-EDS</w:t>
+      </w:r>
+      <w:r>
+        <w:t>-</w:t>
+      </w:r>
+      <w:proofErr w:type="spellStart"/>
+      <w:r>
+        <w:t>GroundS</w:t>
+      </w:r>
+      <w:r>
+        <w:t>tation</w:t>
+      </w:r>
+      <w:proofErr w:type="spellEnd"/>
+      <w:r>
+        <w:t xml:space="preserve"> software files. </w:t>
       </w:r>
       <w:r>
         <w:t xml:space="preserve">The </w:t>
@@ -3466,18 +3883,33 @@
       <w:r>
         <w:t>&lt;</w:t>
       </w:r>
+      <w:proofErr w:type="spellStart"/>
       <w:r>
         <w:t>build</w:t>
       </w:r>
       <w:r>
-        <w:t>_path&gt;</w:t>
+        <w:t>_path</w:t>
+      </w:r>
+      <w:proofErr w:type="spellEnd"/>
+      <w:r>
+        <w:t>&gt;</w:t>
       </w:r>
       <w:r>
         <w:t>/exe/host/</w:t>
       </w:r>
-      <w:r>
-        <w:t>cFS-EDS-GroundStation</w:t>
-      </w:r>
+      <w:proofErr w:type="spellStart"/>
+      <w:r>
+        <w:t>cFS</w:t>
+      </w:r>
+      <w:proofErr w:type="spellEnd"/>
+      <w:r>
+        <w:t>-EDS-</w:t>
+      </w:r>
+      <w:proofErr w:type="spellStart"/>
+      <w:r>
+        <w:t>GroundStation</w:t>
+      </w:r>
+      <w:proofErr w:type="spellEnd"/>
       <w:r>
         <w:t>/</w:t>
       </w:r>
@@ -3490,11 +3922,32 @@
         <w:pStyle w:val="BodyText"/>
       </w:pPr>
       <w:r>
-        <w:t>The cm</w:t>
-      </w:r>
-      <w:r>
-        <w:t>ake variables can be set using the PREP_OPTS variable in the cFS project Makefile</w:t>
-      </w:r>
+        <w:t xml:space="preserve">The </w:t>
+      </w:r>
+      <w:proofErr w:type="spellStart"/>
+      <w:r>
+        <w:t>cm</w:t>
+      </w:r>
+      <w:r>
+        <w:t>ake</w:t>
+      </w:r>
+      <w:proofErr w:type="spellEnd"/>
+      <w:r>
+        <w:t xml:space="preserve"> variables can be set using the PREP_OPTS variable in the </w:t>
+      </w:r>
+      <w:proofErr w:type="spellStart"/>
+      <w:r>
+        <w:t>cFS</w:t>
+      </w:r>
+      <w:proofErr w:type="spellEnd"/>
+      <w:r>
+        <w:t xml:space="preserve"> project </w:t>
+      </w:r>
+      <w:proofErr w:type="spellStart"/>
+      <w:r>
+        <w:t>Makefile</w:t>
+      </w:r>
+      <w:proofErr w:type="spellEnd"/>
     </w:p>
     <w:p>
       <w:pPr>
@@ -3511,7 +3964,23 @@
           <w:rFonts w:ascii="Courier New" w:hAnsi="Courier New" w:cs="Courier New"/>
           <w:sz w:val="20"/>
         </w:rPr>
-        <w:t>PREP_OPTS := -D</w:t>
+        <w:t>PREP_</w:t>
+      </w:r>
+      <w:proofErr w:type="gramStart"/>
+      <w:r>
+        <w:rPr>
+          <w:rFonts w:ascii="Courier New" w:hAnsi="Courier New" w:cs="Courier New"/>
+          <w:sz w:val="20"/>
+        </w:rPr>
+        <w:t>OPTS :</w:t>
+      </w:r>
+      <w:proofErr w:type="gramEnd"/>
+      <w:r>
+        <w:rPr>
+          <w:rFonts w:ascii="Courier New" w:hAnsi="Courier New" w:cs="Courier New"/>
+          <w:sz w:val="20"/>
+        </w:rPr>
+        <w:t>= -D</w:t>
       </w:r>
       <w:r>
         <w:rPr>
@@ -3615,11 +4084,16 @@
       <w:r>
         <w:t>&lt;</w:t>
       </w:r>
+      <w:proofErr w:type="spellStart"/>
       <w:r>
         <w:t>build</w:t>
       </w:r>
       <w:r>
-        <w:t>_path&gt;</w:t>
+        <w:t>_path</w:t>
+      </w:r>
+      <w:proofErr w:type="spellEnd"/>
+      <w:r>
+        <w:t>&gt;</w:t>
       </w:r>
       <w:r>
         <w:t>/CMakeCache.txt</w:t>
@@ -3647,7 +4121,23 @@
           <w:sz w:val="20"/>
         </w:rPr>
         <w:lastRenderedPageBreak/>
-        <w:t>EDSLIB_PYTHON_BUILD_STANDALONE_MODULE:BOOL=ON</w:t>
+        <w:t>EDSLIB_PYTHON_BUILD_STANDALONE_</w:t>
+      </w:r>
+      <w:proofErr w:type="gramStart"/>
+      <w:r>
+        <w:rPr>
+          <w:rFonts w:ascii="Courier New" w:hAnsi="Courier New" w:cs="Courier New"/>
+          <w:sz w:val="20"/>
+        </w:rPr>
+        <w:t>MODULE:BOOL</w:t>
+      </w:r>
+      <w:proofErr w:type="gramEnd"/>
+      <w:r>
+        <w:rPr>
+          <w:rFonts w:ascii="Courier New" w:hAnsi="Courier New" w:cs="Courier New"/>
+          <w:sz w:val="20"/>
+        </w:rPr>
+        <w:t>=ON</w:t>
       </w:r>
     </w:p>
     <w:p>
@@ -3665,7 +4155,23 @@
           <w:rFonts w:ascii="Courier New" w:hAnsi="Courier New" w:cs="Courier New"/>
           <w:sz w:val="20"/>
         </w:rPr>
-        <w:t>CFE_MISSIONLIB_PYTHON_BUILD_STANDALONE_MODULE:BOOL=ON</w:t>
+        <w:t>CFE_MISSIONLIB_PYTHON_BUILD_STANDALONE_</w:t>
+      </w:r>
+      <w:proofErr w:type="gramStart"/>
+      <w:r>
+        <w:rPr>
+          <w:rFonts w:ascii="Courier New" w:hAnsi="Courier New" w:cs="Courier New"/>
+          <w:sz w:val="20"/>
+        </w:rPr>
+        <w:t>MODULE:BOOL</w:t>
+      </w:r>
+      <w:proofErr w:type="gramEnd"/>
+      <w:r>
+        <w:rPr>
+          <w:rFonts w:ascii="Courier New" w:hAnsi="Courier New" w:cs="Courier New"/>
+          <w:sz w:val="20"/>
+        </w:rPr>
+        <w:t>=ON</w:t>
       </w:r>
     </w:p>
     <w:p>
@@ -3683,13 +4189,45 @@
           <w:rFonts w:ascii="Courier New" w:hAnsi="Courier New" w:cs="Courier New"/>
           <w:sz w:val="20"/>
         </w:rPr>
-        <w:t>CONFIGURE_CFS_EDS_GROUNDSTATION:BOOL=ON</w:t>
+        <w:t>CONFIGURE_CFS_EDS_</w:t>
+      </w:r>
+      <w:proofErr w:type="gramStart"/>
+      <w:r>
+        <w:rPr>
+          <w:rFonts w:ascii="Courier New" w:hAnsi="Courier New" w:cs="Courier New"/>
+          <w:sz w:val="20"/>
+        </w:rPr>
+        <w:t>GROUNDSTATION:BOOL</w:t>
+      </w:r>
+      <w:proofErr w:type="gramEnd"/>
+      <w:r>
+        <w:rPr>
+          <w:rFonts w:ascii="Courier New" w:hAnsi="Courier New" w:cs="Courier New"/>
+          <w:sz w:val="20"/>
+        </w:rPr>
+        <w:t>=ON</w:t>
       </w:r>
     </w:p>
     <w:p/>
     <w:p>
       <w:r>
-        <w:t>With the cmake variables set, follow the normal procedure to build cFS:</w:t>
+        <w:t xml:space="preserve">With the </w:t>
+      </w:r>
+      <w:proofErr w:type="spellStart"/>
+      <w:r>
+        <w:t>cmake</w:t>
+      </w:r>
+      <w:proofErr w:type="spellEnd"/>
+      <w:r>
+        <w:t xml:space="preserve"> variables set, follow the normal procedure to build </w:t>
+      </w:r>
+      <w:proofErr w:type="spellStart"/>
+      <w:r>
+        <w:t>cFS</w:t>
+      </w:r>
+      <w:proofErr w:type="spellEnd"/>
+      <w:r>
+        <w:t>:</w:t>
       </w:r>
     </w:p>
     <w:p/>
@@ -3715,7 +4253,23 @@
           <w:rFonts w:ascii="Courier New" w:hAnsi="Courier New" w:cs="Courier New"/>
           <w:sz w:val="20"/>
         </w:rPr>
-        <w:t>O=&lt;build_path&gt;</w:t>
+        <w:t>O=&lt;</w:t>
+      </w:r>
+      <w:proofErr w:type="spellStart"/>
+      <w:r>
+        <w:rPr>
+          <w:rFonts w:ascii="Courier New" w:hAnsi="Courier New" w:cs="Courier New"/>
+          <w:sz w:val="20"/>
+        </w:rPr>
+        <w:t>build_path</w:t>
+      </w:r>
+      <w:proofErr w:type="spellEnd"/>
+      <w:r>
+        <w:rPr>
+          <w:rFonts w:ascii="Courier New" w:hAnsi="Courier New" w:cs="Courier New"/>
+          <w:sz w:val="20"/>
+        </w:rPr>
+        <w:t>&gt;</w:t>
       </w:r>
       <w:r>
         <w:rPr>
@@ -3786,7 +4340,15 @@
         <w:t xml:space="preserve">The EDS </w:t>
       </w:r>
       <w:r>
-        <w:t xml:space="preserve">and CFE_MissionLib </w:t>
+        <w:t xml:space="preserve">and </w:t>
+      </w:r>
+      <w:proofErr w:type="spellStart"/>
+      <w:r>
+        <w:t>CFE_MissionLib</w:t>
+      </w:r>
+      <w:proofErr w:type="spellEnd"/>
+      <w:r>
+        <w:t xml:space="preserve"> </w:t>
       </w:r>
       <w:r>
         <w:t xml:space="preserve">databases will be written to </w:t>
@@ -3800,11 +4362,16 @@
       <w:r>
         <w:t>&lt;</w:t>
       </w:r>
+      <w:proofErr w:type="spellStart"/>
       <w:r>
         <w:t>build</w:t>
       </w:r>
       <w:r>
-        <w:t>_path&gt;</w:t>
+        <w:t>_path</w:t>
+      </w:r>
+      <w:proofErr w:type="spellEnd"/>
+      <w:r>
+        <w:t>&gt;</w:t>
       </w:r>
       <w:r>
         <w:t>/exe/lib/</w:t>
@@ -3813,7 +4380,23 @@
         <w:t xml:space="preserve">” folder under the files </w:t>
       </w:r>
       <w:r>
-        <w:t>&lt;mission_name&gt;_eds_db.so” and “&lt;mission_name&gt;_eds_interfacedb.so”</w:t>
+        <w:t>&lt;</w:t>
+      </w:r>
+      <w:proofErr w:type="spellStart"/>
+      <w:r>
+        <w:t>mission_name</w:t>
+      </w:r>
+      <w:proofErr w:type="spellEnd"/>
+      <w:r>
+        <w:t>&gt;_eds_db.so” and “&lt;</w:t>
+      </w:r>
+      <w:proofErr w:type="spellStart"/>
+      <w:r>
+        <w:t>mission_name</w:t>
+      </w:r>
+      <w:proofErr w:type="spellEnd"/>
+      <w:r>
+        <w:t>&gt;_eds_interfacedb.so”</w:t>
       </w:r>
       <w:r>
         <w:t xml:space="preserve"> respectively</w:t>
@@ -3832,11 +4415,16 @@
       <w:r>
         <w:t>&lt;</w:t>
       </w:r>
+      <w:proofErr w:type="spellStart"/>
       <w:r>
         <w:t>build</w:t>
       </w:r>
       <w:r>
-        <w:t>_path&gt;</w:t>
+        <w:t>_path</w:t>
+      </w:r>
+      <w:proofErr w:type="spellEnd"/>
+      <w:r>
+        <w:t>&gt;</w:t>
       </w:r>
       <w:r>
         <w:t>/exe/lib/EdsLib.so” and “</w:t>
@@ -3844,11 +4432,16 @@
       <w:r>
         <w:t>&lt;</w:t>
       </w:r>
+      <w:proofErr w:type="spellStart"/>
       <w:r>
         <w:t>build</w:t>
       </w:r>
       <w:r>
-        <w:t>_path&gt;</w:t>
+        <w:t>_path</w:t>
+      </w:r>
+      <w:proofErr w:type="spellEnd"/>
+      <w:r>
+        <w:t>&gt;</w:t>
       </w:r>
       <w:r>
         <w:t>/exe/lib/python/CFE_MissionLib.so”</w:t>
@@ -3862,11 +4455,16 @@
       <w:r>
         <w:t>&lt;</w:t>
       </w:r>
+      <w:proofErr w:type="spellStart"/>
       <w:r>
         <w:t>build</w:t>
       </w:r>
       <w:r>
-        <w:t>_path&gt;</w:t>
+        <w:t>_path</w:t>
+      </w:r>
+      <w:proofErr w:type="spellEnd"/>
+      <w:r>
+        <w:t>&gt;</w:t>
       </w:r>
       <w:r>
         <w:t>/exe/lib” and “</w:t>
@@ -3874,11 +4472,16 @@
       <w:r>
         <w:t>&lt;</w:t>
       </w:r>
+      <w:proofErr w:type="spellStart"/>
       <w:r>
         <w:t>build</w:t>
       </w:r>
       <w:r>
-        <w:t>_path&gt;</w:t>
+        <w:t>_path</w:t>
+      </w:r>
+      <w:proofErr w:type="spellEnd"/>
+      <w:r>
+        <w:t>&gt;</w:t>
       </w:r>
       <w:r>
         <w:t xml:space="preserve">/exe/lib/python” folders need to be added to </w:t>
@@ -3902,7 +4505,20 @@
         <w:t>a</w:t>
       </w:r>
       <w:r>
-        <w:t xml:space="preserve"> “.bashrc” file the following lines can be added.</w:t>
+        <w:t xml:space="preserve"> </w:t>
+      </w:r>
+      <w:proofErr w:type="gramStart"/>
+      <w:r>
+        <w:t>“.</w:t>
+      </w:r>
+      <w:proofErr w:type="spellStart"/>
+      <w:r>
+        <w:t>bashrc</w:t>
+      </w:r>
+      <w:proofErr w:type="spellEnd"/>
+      <w:proofErr w:type="gramEnd"/>
+      <w:r>
+        <w:t>” file the following lines can be added.</w:t>
       </w:r>
     </w:p>
     <w:p>
@@ -3922,6 +4538,7 @@
         </w:rPr>
         <w:t>export LD_LIBRARY_PATH=$LD_LIBRARY_PATH:&lt;</w:t>
       </w:r>
+      <w:proofErr w:type="spellStart"/>
       <w:r>
         <w:rPr>
           <w:rFonts w:ascii="Courier New" w:hAnsi="Courier New" w:cs="Courier New"/>
@@ -3941,7 +4558,15 @@
           <w:rFonts w:ascii="Courier New" w:hAnsi="Courier New" w:cs="Courier New"/>
           <w:sz w:val="20"/>
         </w:rPr>
-        <w:t>path&gt;/exe/lib</w:t>
+        <w:t>path</w:t>
+      </w:r>
+      <w:proofErr w:type="spellEnd"/>
+      <w:r>
+        <w:rPr>
+          <w:rFonts w:ascii="Courier New" w:hAnsi="Courier New" w:cs="Courier New"/>
+          <w:sz w:val="20"/>
+        </w:rPr>
+        <w:t>&gt;/exe/lib</w:t>
       </w:r>
     </w:p>
     <w:p>
@@ -3961,6 +4586,7 @@
         </w:rPr>
         <w:t>export PYTHONPATH=$PYTHONPATH:&lt;</w:t>
       </w:r>
+      <w:proofErr w:type="spellStart"/>
       <w:r>
         <w:rPr>
           <w:rFonts w:ascii="Courier New" w:hAnsi="Courier New" w:cs="Courier New"/>
@@ -3980,7 +4606,15 @@
           <w:rFonts w:ascii="Courier New" w:hAnsi="Courier New" w:cs="Courier New"/>
           <w:sz w:val="20"/>
         </w:rPr>
-        <w:t>path&gt;/exe/lib/python</w:t>
+        <w:t>path</w:t>
+      </w:r>
+      <w:proofErr w:type="spellEnd"/>
+      <w:r>
+        <w:rPr>
+          <w:rFonts w:ascii="Courier New" w:hAnsi="Courier New" w:cs="Courier New"/>
+          <w:sz w:val="20"/>
+        </w:rPr>
+        <w:t>&gt;/exe/lib/python</w:t>
       </w:r>
     </w:p>
     <w:p>
@@ -4003,20 +4637,46 @@
       <w:r>
         <w:t xml:space="preserve">After the </w:t>
       </w:r>
-      <w:r>
-        <w:t xml:space="preserve">cFS </w:t>
-      </w:r>
-      <w:r>
-        <w:t>build process is complete, the cFS-EDS-GroundStation software can be found in the “</w:t>
+      <w:proofErr w:type="spellStart"/>
+      <w:r>
+        <w:t>cFS</w:t>
+      </w:r>
+      <w:proofErr w:type="spellEnd"/>
+      <w:r>
+        <w:t xml:space="preserve"> </w:t>
+      </w:r>
+      <w:r>
+        <w:t xml:space="preserve">build process is complete, the </w:t>
+      </w:r>
+      <w:proofErr w:type="spellStart"/>
+      <w:r>
+        <w:t>cFS</w:t>
+      </w:r>
+      <w:proofErr w:type="spellEnd"/>
+      <w:r>
+        <w:t>-EDS-</w:t>
+      </w:r>
+      <w:proofErr w:type="spellStart"/>
+      <w:r>
+        <w:t>GroundStation</w:t>
+      </w:r>
+      <w:proofErr w:type="spellEnd"/>
+      <w:r>
+        <w:t xml:space="preserve"> software can be found in the “</w:t>
       </w:r>
       <w:r>
         <w:t>&lt;</w:t>
       </w:r>
+      <w:proofErr w:type="spellStart"/>
       <w:r>
         <w:t>build</w:t>
       </w:r>
       <w:r>
-        <w:t>_path&gt;</w:t>
+        <w:t>_path</w:t>
+      </w:r>
+      <w:proofErr w:type="spellEnd"/>
+      <w:r>
+        <w:t>&gt;</w:t>
       </w:r>
       <w:r>
         <w:t>/exe/host</w:t>
@@ -4024,9 +4684,19 @@
       <w:r>
         <w:t>/</w:t>
       </w:r>
-      <w:r>
-        <w:t>cFS-EDS-GroundStation</w:t>
-      </w:r>
+      <w:proofErr w:type="spellStart"/>
+      <w:r>
+        <w:t>cFS</w:t>
+      </w:r>
+      <w:proofErr w:type="spellEnd"/>
+      <w:r>
+        <w:t>-EDS-</w:t>
+      </w:r>
+      <w:proofErr w:type="spellStart"/>
+      <w:r>
+        <w:t>GroundStation</w:t>
+      </w:r>
+      <w:proofErr w:type="spellEnd"/>
       <w:r>
         <w:t xml:space="preserve">/” folder. </w:t>
       </w:r>
@@ -4056,7 +4726,23 @@
         <w:pStyle w:val="BodyCopy"/>
       </w:pPr>
       <w:r>
-        <w:t>This opens the main window of the cFS-EDS-GroundStation software, shown in Figure 1.</w:t>
+        <w:t xml:space="preserve">This opens the main window of the </w:t>
+      </w:r>
+      <w:proofErr w:type="spellStart"/>
+      <w:r>
+        <w:t>cFS</w:t>
+      </w:r>
+      <w:proofErr w:type="spellEnd"/>
+      <w:r>
+        <w:t>-EDS-</w:t>
+      </w:r>
+      <w:proofErr w:type="spellStart"/>
+      <w:r>
+        <w:t>GroundStation</w:t>
+      </w:r>
+      <w:proofErr w:type="spellEnd"/>
+      <w:r>
+        <w:t xml:space="preserve"> software, shown in Figure 1.</w:t>
       </w:r>
     </w:p>
     <w:p>
@@ -4118,7 +4804,23 @@
       <w:bookmarkStart w:id="3" w:name="_Toc52971128"/>
       <w:r>
         <w:lastRenderedPageBreak/>
-        <w:t>Main cFS-EDS-GroundStation window</w:t>
+        <w:t xml:space="preserve">Main </w:t>
+      </w:r>
+      <w:proofErr w:type="spellStart"/>
+      <w:r>
+        <w:t>cFS</w:t>
+      </w:r>
+      <w:proofErr w:type="spellEnd"/>
+      <w:r>
+        <w:t>-EDS-</w:t>
+      </w:r>
+      <w:proofErr w:type="spellStart"/>
+      <w:r>
+        <w:t>GroundStation</w:t>
+      </w:r>
+      <w:proofErr w:type="spellEnd"/>
+      <w:r>
+        <w:t xml:space="preserve"> window</w:t>
       </w:r>
       <w:bookmarkEnd w:id="3"/>
     </w:p>
@@ -4136,7 +4838,15 @@
         <w:t xml:space="preserve"> already configured </w:t>
       </w:r>
       <w:r>
-        <w:t xml:space="preserve">through the cFS build process. </w:t>
+        <w:t xml:space="preserve">through the </w:t>
+      </w:r>
+      <w:proofErr w:type="spellStart"/>
+      <w:r>
+        <w:t>cFS</w:t>
+      </w:r>
+      <w:proofErr w:type="spellEnd"/>
+      <w:r>
+        <w:t xml:space="preserve"> build process. </w:t>
       </w:r>
       <w:r>
         <w:t>The two butt</w:t>
@@ -4194,9 +4904,9 @@
           <w:noProof/>
         </w:rPr>
         <w:drawing>
-          <wp:inline distT="0" distB="0" distL="0" distR="0" wp14:anchorId="62149323" wp14:editId="77CC3EC3">
-            <wp:extent cx="4314082" cy="3617292"/>
-            <wp:effectExtent l="0" t="0" r="0" b="2540"/>
+          <wp:inline distT="0" distB="0" distL="0" distR="0" wp14:anchorId="62149323" wp14:editId="43DF8DC2">
+            <wp:extent cx="4314082" cy="3612990"/>
+            <wp:effectExtent l="0" t="0" r="0" b="6985"/>
             <wp:docPr id="3" name="Picture 3"/>
             <wp:cNvGraphicFramePr>
               <a:graphicFrameLocks xmlns:a="http://schemas.openxmlformats.org/drawingml/2006/main" noChangeAspect="1"/>
@@ -4205,7 +4915,7 @@
               <a:graphicData uri="http://schemas.openxmlformats.org/drawingml/2006/picture">
                 <pic:pic xmlns:pic="http://schemas.openxmlformats.org/drawingml/2006/picture">
                   <pic:nvPicPr>
-                    <pic:cNvPr id="3" name="TelecommandSystem.PNG"/>
+                    <pic:cNvPr id="3" name="Picture 3"/>
                     <pic:cNvPicPr/>
                   </pic:nvPicPr>
                   <pic:blipFill>
@@ -4223,7 +4933,7 @@
                   <pic:spPr>
                     <a:xfrm>
                       <a:off x="0" y="0"/>
-                      <a:ext cx="4314082" cy="3617292"/>
+                      <a:ext cx="4314082" cy="3612990"/>
                     </a:xfrm>
                     <a:prstGeom prst="rect">
                       <a:avLst/>
@@ -4284,13 +4994,11 @@
         </w:numPr>
       </w:pPr>
       <w:r>
-        <w:t xml:space="preserve">Instance: The </w:t>
-      </w:r>
-      <w:r>
-        <w:t xml:space="preserve">destination cFS instance can be selected by a dropdown menu containing a </w:t>
-      </w:r>
-      <w:r>
-        <w:t>list of potential cFS instances.</w:t>
+        <w:t>Base UDP Port: The base port used to send the command. By default, this is set to 1234.</w:t>
+      </w:r>
+      <w:r>
+        <w:br/>
+        <w:t>Port = Base UDP Port + Instance ID - 1</w:t>
       </w:r>
     </w:p>
     <w:p>
@@ -4302,19 +5010,29 @@
         </w:numPr>
       </w:pPr>
       <w:r>
-        <w:t xml:space="preserve">Topic: The </w:t>
-      </w:r>
-      <w:r>
-        <w:t xml:space="preserve">telecommand topic can be selected by a dropdown menu that contains a </w:t>
-      </w:r>
-      <w:r>
-        <w:t xml:space="preserve">list of </w:t>
-      </w:r>
-      <w:r>
-        <w:t xml:space="preserve">all possible </w:t>
-      </w:r>
-      <w:r>
-        <w:t>telecommand topics.</w:t>
+        <w:t xml:space="preserve">Instance: The </w:t>
+      </w:r>
+      <w:r>
+        <w:t xml:space="preserve">destination </w:t>
+      </w:r>
+      <w:proofErr w:type="spellStart"/>
+      <w:r>
+        <w:t>cFS</w:t>
+      </w:r>
+      <w:proofErr w:type="spellEnd"/>
+      <w:r>
+        <w:t xml:space="preserve"> instance can be selected by a dropdown menu containing a </w:t>
+      </w:r>
+      <w:r>
+        <w:t xml:space="preserve">list of potential </w:t>
+      </w:r>
+      <w:proofErr w:type="spellStart"/>
+      <w:r>
+        <w:t>cFS</w:t>
+      </w:r>
+      <w:proofErr w:type="spellEnd"/>
+      <w:r>
+        <w:t xml:space="preserve"> instances.</w:t>
       </w:r>
     </w:p>
     <w:p>
@@ -4326,7 +5044,19 @@
         </w:numPr>
       </w:pPr>
       <w:r>
-        <w:t>Subcommand: If a Topic is selected that has subcommands associated with it, a list of subcommands is populated and can be selected by a dropdown menu.</w:t>
+        <w:t xml:space="preserve">Topic: The </w:t>
+      </w:r>
+      <w:r>
+        <w:t xml:space="preserve">telecommand topic can be selected by a dropdown menu that contains a </w:t>
+      </w:r>
+      <w:r>
+        <w:t xml:space="preserve">list of </w:t>
+      </w:r>
+      <w:r>
+        <w:t xml:space="preserve">all possible </w:t>
+      </w:r>
+      <w:r>
+        <w:t>telecommand topics.</w:t>
       </w:r>
     </w:p>
     <w:p>
@@ -4339,6 +5069,18 @@
       </w:pPr>
       <w:r>
         <w:lastRenderedPageBreak/>
+        <w:t>Subcommand: If a Topic is selected that has subcommands associated with it, a list of subcommands is populated and can be selected by a dropdown menu.</w:t>
+      </w:r>
+    </w:p>
+    <w:p>
+      <w:pPr>
+        <w:pStyle w:val="BodyCopy"/>
+        <w:numPr>
+          <w:ilvl w:val="0"/>
+          <w:numId w:val="12"/>
+        </w:numPr>
+      </w:pPr>
+      <w:r>
         <w:t>Payload: If the selected Topic or Subcommand has payload values associated with the command message, entries will appear for each payload value. Enumerations labels are populated in a dropdown menu while numerical and string payload values are entered with a text window.</w:t>
       </w:r>
     </w:p>
@@ -4353,7 +5095,15 @@
         <w:t>,</w:t>
       </w:r>
       <w:r>
-        <w:t xml:space="preserve"> the “Send Command” button can be clicked. If there are any numerical payload values, they are checked to assure that a number was entered. An EDS command is then created and sent to the specified cFS instance. A summary of the command is displayed in the command log. The “Save Command Log” button writes all the sent commands to a time-stamped file in the output folder.</w:t>
+        <w:t xml:space="preserve"> the “Send Command” button can be clicked. If there are any numerical payload values, they are checked to assure that a number was entered. An EDS command is then created and sent to the specified </w:t>
+      </w:r>
+      <w:proofErr w:type="spellStart"/>
+      <w:r>
+        <w:t>cFS</w:t>
+      </w:r>
+      <w:proofErr w:type="spellEnd"/>
+      <w:r>
+        <w:t xml:space="preserve"> instance. A summary of the command is displayed in the command log. The “Save Command Log” button writes all the sent commands to a time-stamped file in the output folder.</w:t>
       </w:r>
     </w:p>
     <w:p>
@@ -4376,9 +5126,11 @@
       <w:r>
         <w:t xml:space="preserve">ystem listens for messages sent from the Telemetry Output application of a </w:t>
       </w:r>
+      <w:proofErr w:type="spellStart"/>
       <w:r>
         <w:t>cFS</w:t>
       </w:r>
+      <w:proofErr w:type="spellEnd"/>
       <w:r>
         <w:t xml:space="preserve"> instance. </w:t>
       </w:r>
@@ -4399,9 +5151,9 @@
           <w:noProof/>
         </w:rPr>
         <w:drawing>
-          <wp:inline distT="0" distB="0" distL="0" distR="0" wp14:anchorId="0E864151" wp14:editId="5FDFF806">
-            <wp:extent cx="4240020" cy="840303"/>
-            <wp:effectExtent l="0" t="0" r="8255" b="0"/>
+          <wp:inline distT="0" distB="0" distL="0" distR="0" wp14:anchorId="0E864151" wp14:editId="05465BA8">
+            <wp:extent cx="4131589" cy="865902"/>
+            <wp:effectExtent l="0" t="0" r="2540" b="0"/>
             <wp:docPr id="5" name="Picture 5"/>
             <wp:cNvGraphicFramePr>
               <a:graphicFrameLocks xmlns:a="http://schemas.openxmlformats.org/drawingml/2006/main" noChangeAspect="1"/>
@@ -4410,11 +5162,11 @@
               <a:graphicData uri="http://schemas.openxmlformats.org/drawingml/2006/picture">
                 <pic:pic xmlns:pic="http://schemas.openxmlformats.org/drawingml/2006/picture">
                   <pic:nvPicPr>
-                    <pic:cNvPr id="5" name="TelemetrySystem_top.PNG"/>
+                    <pic:cNvPr id="5" name="Picture 5"/>
                     <pic:cNvPicPr/>
                   </pic:nvPicPr>
                   <pic:blipFill>
-                    <a:blip r:embed="rId12">
+                    <a:blip r:embed="rId12" cstate="print">
                       <a:extLst>
                         <a:ext uri="{28A0092B-C50C-407E-A947-70E740481C1C}">
                           <a14:useLocalDpi xmlns:a14="http://schemas.microsoft.com/office/drawing/2010/main" val="0"/>
@@ -4428,7 +5180,7 @@
                   <pic:spPr>
                     <a:xfrm>
                       <a:off x="0" y="0"/>
-                      <a:ext cx="4369188" cy="865902"/>
+                      <a:ext cx="4131589" cy="865902"/>
                     </a:xfrm>
                     <a:prstGeom prst="rect">
                       <a:avLst/>
@@ -4462,7 +5214,10 @@
         <w:t>,</w:t>
       </w:r>
       <w:r>
-        <w:t xml:space="preserve"> the Telemetry Output applications send messages to port 5021</w:t>
+        <w:t xml:space="preserve"> the Telemetry Output applications send messages to port </w:t>
+      </w:r>
+      <w:r>
+        <w:t>1235</w:t>
       </w:r>
       <w:r>
         <w:t xml:space="preserve">. </w:t>
@@ -4482,7 +5237,15 @@
         <w:pStyle w:val="BodyText"/>
       </w:pPr>
       <w:r>
-        <w:t xml:space="preserve">Note: By default, cFS instances </w:t>
+        <w:t xml:space="preserve">Note: By default, </w:t>
+      </w:r>
+      <w:proofErr w:type="spellStart"/>
+      <w:r>
+        <w:t>cFS</w:t>
+      </w:r>
+      <w:proofErr w:type="spellEnd"/>
+      <w:r>
+        <w:t xml:space="preserve"> instances </w:t>
       </w:r>
       <w:r>
         <w:t xml:space="preserve">do not have telemetry enabled. </w:t>
@@ -4557,8 +5320,17 @@
           <w:rFonts w:ascii="Courier New" w:hAnsi="Courier New" w:cs="Courier New"/>
           <w:sz w:val="20"/>
         </w:rPr>
-        <w:t>Subcommand = EnableOutput</w:t>
-      </w:r>
+        <w:t xml:space="preserve">Subcommand = </w:t>
+      </w:r>
+      <w:proofErr w:type="spellStart"/>
+      <w:r>
+        <w:rPr>
+          <w:rFonts w:ascii="Courier New" w:hAnsi="Courier New" w:cs="Courier New"/>
+          <w:sz w:val="20"/>
+        </w:rPr>
+        <w:t>EnableOutput</w:t>
+      </w:r>
+      <w:proofErr w:type="spellEnd"/>
     </w:p>
     <w:p>
       <w:pPr>
@@ -4573,12 +5345,21 @@
           <w:sz w:val="20"/>
         </w:rPr>
       </w:pPr>
+      <w:proofErr w:type="spellStart"/>
       <w:r>
         <w:rPr>
           <w:rFonts w:ascii="Courier New" w:hAnsi="Courier New" w:cs="Courier New"/>
           <w:sz w:val="20"/>
         </w:rPr>
-        <w:t>Dest_IP = 127.0.0.1</w:t>
+        <w:t>Dest_IP</w:t>
+      </w:r>
+      <w:proofErr w:type="spellEnd"/>
+      <w:r>
+        <w:rPr>
+          <w:rFonts w:ascii="Courier New" w:hAnsi="Courier New" w:cs="Courier New"/>
+          <w:sz w:val="20"/>
+        </w:rPr>
+        <w:t xml:space="preserve"> = 127.0.0.1</w:t>
       </w:r>
     </w:p>
     <w:p>
@@ -4614,7 +5395,13 @@
         <w:spacing w:after="0"/>
       </w:pPr>
       <w:r>
-        <w:t>These objects can be parsed and their contents d</w:t>
+        <w:t>These objects can be parsed</w:t>
+      </w:r>
+      <w:r>
+        <w:t>,</w:t>
+      </w:r>
+      <w:r>
+        <w:t xml:space="preserve"> and their contents d</w:t>
       </w:r>
       <w:r>
         <w:t xml:space="preserve">isplayed in the Telemetry Log. </w:t>
@@ -4703,7 +5490,15 @@
         <w:pStyle w:val="BodyCopy"/>
       </w:pPr>
       <w:r>
-        <w:t>The header portion of the telemetry message contains information about the cFS instance the message originated from and the topic</w:t>
+        <w:t xml:space="preserve">The header portion of the telemetry message contains information about the </w:t>
+      </w:r>
+      <w:proofErr w:type="spellStart"/>
+      <w:r>
+        <w:t>cFS</w:t>
+      </w:r>
+      <w:proofErr w:type="spellEnd"/>
+      <w:r>
+        <w:t xml:space="preserve"> instance the message originated from and the topic</w:t>
       </w:r>
       <w:r>
         <w:t xml:space="preserve"> associated with each message. </w:t>
@@ -4845,18 +5640,33 @@
       <w:r>
         <w:t>&lt;</w:t>
       </w:r>
+      <w:proofErr w:type="spellStart"/>
       <w:r>
         <w:t>build</w:t>
       </w:r>
       <w:r>
-        <w:t>_path&gt;</w:t>
+        <w:t>_path</w:t>
+      </w:r>
+      <w:proofErr w:type="spellEnd"/>
+      <w:r>
+        <w:t>&gt;</w:t>
       </w:r>
       <w:r>
         <w:t>/exe/host/</w:t>
       </w:r>
-      <w:r>
-        <w:t>cFS-EDS-GroundStation</w:t>
-      </w:r>
+      <w:proofErr w:type="spellStart"/>
+      <w:r>
+        <w:t>cFS</w:t>
+      </w:r>
+      <w:proofErr w:type="spellEnd"/>
+      <w:r>
+        <w:t>-EDS-</w:t>
+      </w:r>
+      <w:proofErr w:type="spellStart"/>
+      <w:r>
+        <w:t>GroundStation</w:t>
+      </w:r>
+      <w:proofErr w:type="spellEnd"/>
       <w:r>
         <w:t>/utils” folder.</w:t>
       </w:r>
@@ -4866,6 +5676,7 @@
         <w:pStyle w:val="Heading2"/>
       </w:pPr>
       <w:bookmarkStart w:id="10" w:name="_Toc52971121"/>
+      <w:proofErr w:type="spellStart"/>
       <w:r>
         <w:t>cmd_u</w:t>
       </w:r>
@@ -4873,22 +5684,47 @@
         <w:t>til</w:t>
       </w:r>
       <w:bookmarkEnd w:id="10"/>
+      <w:proofErr w:type="spellEnd"/>
     </w:p>
     <w:p>
       <w:pPr>
         <w:pStyle w:val="BodyText"/>
       </w:pPr>
       <w:r>
-        <w:t>The cmd_util python script essentially performs the same function a</w:t>
+        <w:t xml:space="preserve">The </w:t>
+      </w:r>
+      <w:proofErr w:type="spellStart"/>
+      <w:r>
+        <w:t>cmd_util</w:t>
+      </w:r>
+      <w:proofErr w:type="spellEnd"/>
+      <w:r>
+        <w:t xml:space="preserve"> python script essentially performs the same function a</w:t>
       </w:r>
       <w:r>
         <w:t>s the Telecommand S</w:t>
       </w:r>
       <w:r>
-        <w:t>ystem in the c</w:t>
-      </w:r>
-      <w:r>
-        <w:t xml:space="preserve">FS-EDS-GroundStation software. </w:t>
+        <w:t xml:space="preserve">ystem in the </w:t>
+      </w:r>
+      <w:proofErr w:type="spellStart"/>
+      <w:r>
+        <w:t>c</w:t>
+      </w:r>
+      <w:r>
+        <w:t>FS</w:t>
+      </w:r>
+      <w:proofErr w:type="spellEnd"/>
+      <w:r>
+        <w:t>-EDS-</w:t>
+      </w:r>
+      <w:proofErr w:type="spellStart"/>
+      <w:r>
+        <w:t>GroundStation</w:t>
+      </w:r>
+      <w:proofErr w:type="spellEnd"/>
+      <w:r>
+        <w:t xml:space="preserve"> software. </w:t>
       </w:r>
       <w:r>
         <w:t>Instead of a graphical user</w:t>
@@ -4897,10 +5733,28 @@
         <w:t xml:space="preserve"> interface, the script gathers the information needed to create and send a command message t</w:t>
       </w:r>
       <w:r>
-        <w:t>hrough a series of user prompts: cFS instance, topic, subcommand (if necessary), and destination IP (w</w:t>
-      </w:r>
-      <w:r>
-        <w:t xml:space="preserve">ith 127.0.0.1 set as default). </w:t>
+        <w:t xml:space="preserve">hrough a series of user prompts: </w:t>
+      </w:r>
+      <w:proofErr w:type="spellStart"/>
+      <w:r>
+        <w:t>cFS</w:t>
+      </w:r>
+      <w:proofErr w:type="spellEnd"/>
+      <w:r>
+        <w:t xml:space="preserve"> instance, topic, subcommand (if necessary), destination IP (w</w:t>
+      </w:r>
+      <w:r>
+        <w:t>ith 127.0.0.1 set as default)</w:t>
+      </w:r>
+      <w:r>
+        <w:t xml:space="preserve">, </w:t>
+      </w:r>
+      <w:r>
+        <w:lastRenderedPageBreak/>
+        <w:t>and destination port base (with 1234 set as default)</w:t>
+      </w:r>
+      <w:r>
+        <w:t xml:space="preserve">. </w:t>
       </w:r>
       <w:r>
         <w:t>This script can be run using the following command in the utils folder</w:t>
@@ -4920,7 +5774,6 @@
           <w:rFonts w:ascii="Courier New" w:hAnsi="Courier New" w:cs="Courier New"/>
           <w:sz w:val="20"/>
         </w:rPr>
-        <w:lastRenderedPageBreak/>
         <w:t>$&gt; python3 cmd_util.py</w:t>
       </w:r>
     </w:p>
@@ -4929,17 +5782,27 @@
         <w:pStyle w:val="Heading2"/>
       </w:pPr>
       <w:bookmarkStart w:id="11" w:name="_Toc52971122"/>
+      <w:proofErr w:type="spellStart"/>
       <w:r>
         <w:t>tlm_decode</w:t>
       </w:r>
       <w:bookmarkEnd w:id="11"/>
+      <w:proofErr w:type="spellEnd"/>
     </w:p>
     <w:p>
       <w:pPr>
         <w:pStyle w:val="BodyText"/>
       </w:pPr>
       <w:r>
-        <w:t xml:space="preserve">The tlm_decode python script </w:t>
+        <w:t xml:space="preserve">The </w:t>
+      </w:r>
+      <w:proofErr w:type="spellStart"/>
+      <w:r>
+        <w:t>tlm_decode</w:t>
+      </w:r>
+      <w:proofErr w:type="spellEnd"/>
+      <w:r>
+        <w:t xml:space="preserve"> python script </w:t>
       </w:r>
       <w:r>
         <w:t>performs the telemetry listening/decoding fun</w:t>
@@ -4974,7 +5837,37 @@
           <w:rFonts w:ascii="Courier New" w:hAnsi="Courier New" w:cs="Courier New"/>
           <w:sz w:val="20"/>
         </w:rPr>
-        <w:t>$&gt; python3 tlm_decode (--port=5021)</w:t>
+        <w:t xml:space="preserve">$&gt; python3 </w:t>
+      </w:r>
+      <w:proofErr w:type="spellStart"/>
+      <w:r>
+        <w:rPr>
+          <w:rFonts w:ascii="Courier New" w:hAnsi="Courier New" w:cs="Courier New"/>
+          <w:sz w:val="20"/>
+        </w:rPr>
+        <w:t>tlm_decode</w:t>
+      </w:r>
+      <w:proofErr w:type="spellEnd"/>
+      <w:r>
+        <w:rPr>
+          <w:rFonts w:ascii="Courier New" w:hAnsi="Courier New" w:cs="Courier New"/>
+          <w:sz w:val="20"/>
+        </w:rPr>
+        <w:t xml:space="preserve"> (--port=</w:t>
+      </w:r>
+      <w:r>
+        <w:rPr>
+          <w:rFonts w:ascii="Courier New" w:hAnsi="Courier New" w:cs="Courier New"/>
+          <w:sz w:val="20"/>
+        </w:rPr>
+        <w:t>1235</w:t>
+      </w:r>
+      <w:r>
+        <w:rPr>
+          <w:rFonts w:ascii="Courier New" w:hAnsi="Courier New" w:cs="Courier New"/>
+          <w:sz w:val="20"/>
+        </w:rPr>
+        <w:t>)</w:t>
       </w:r>
     </w:p>
     <w:p>
@@ -4990,6 +5883,7 @@
       <w:r>
         <w:t xml:space="preserve"> </w:t>
       </w:r>
+      <w:proofErr w:type="gramStart"/>
       <w:r>
         <w:t>S</w:t>
       </w:r>
@@ -4999,14 +5893,43 @@
       <w:r>
         <w:t>ly</w:t>
       </w:r>
-      <w:r>
-        <w:t xml:space="preserve"> to the cFS-EDS-GroundStation, t</w:t>
-      </w:r>
-      <w:r>
-        <w:t>he default port is set to 5021.</w:t>
-      </w:r>
-      <w:r>
-        <w:t xml:space="preserve"> As messages arrive they are decoded in</w:t>
+      <w:proofErr w:type="gramEnd"/>
+      <w:r>
+        <w:t xml:space="preserve"> to the </w:t>
+      </w:r>
+      <w:proofErr w:type="spellStart"/>
+      <w:r>
+        <w:t>cFS</w:t>
+      </w:r>
+      <w:proofErr w:type="spellEnd"/>
+      <w:r>
+        <w:t>-EDS-</w:t>
+      </w:r>
+      <w:proofErr w:type="spellStart"/>
+      <w:r>
+        <w:t>GroundStation</w:t>
+      </w:r>
+      <w:proofErr w:type="spellEnd"/>
+      <w:r>
+        <w:t>, t</w:t>
+      </w:r>
+      <w:r>
+        <w:t xml:space="preserve">he default port is set to </w:t>
+      </w:r>
+      <w:r>
+        <w:t>1235</w:t>
+      </w:r>
+      <w:r>
+        <w:t>.</w:t>
+      </w:r>
+      <w:r>
+        <w:t xml:space="preserve"> As messages arrive</w:t>
+      </w:r>
+      <w:r>
+        <w:t>,</w:t>
+      </w:r>
+      <w:r>
+        <w:t xml:space="preserve"> they are decoded in</w:t>
       </w:r>
       <w:r>
         <w:t>to an EDS object within python.</w:t>
@@ -5032,6 +5955,7 @@
         <w:pStyle w:val="Heading2"/>
       </w:pPr>
       <w:bookmarkStart w:id="12" w:name="_Toc52971123"/>
+      <w:proofErr w:type="spellStart"/>
       <w:r>
         <w:t>c</w:t>
       </w:r>
@@ -5048,6 +5972,7 @@
         <w:t>_tlm_file</w:t>
       </w:r>
       <w:bookmarkEnd w:id="12"/>
+      <w:proofErr w:type="spellEnd"/>
     </w:p>
     <w:p>
       <w:pPr>
@@ -5094,7 +6019,13 @@
         <w:t xml:space="preserve">. </w:t>
       </w:r>
       <w:r>
-        <w:t>The script opens the binary file and reads through all of the saved messag</w:t>
+        <w:t>The script opens the binary file and reads through</w:t>
+      </w:r>
+      <w:r>
+        <w:t xml:space="preserve"> </w:t>
+      </w:r>
+      <w:r>
+        <w:t>the saved messag</w:t>
       </w:r>
       <w:r>
         <w:t xml:space="preserve">es. </w:t>
@@ -5144,22 +6075,67 @@
         <w:pStyle w:val="BodyText"/>
       </w:pPr>
       <w:r>
-        <w:t>The cFS-EDS-GroundStation software utilizes two sets of python bindings</w:t>
-      </w:r>
-      <w:r>
-        <w:t xml:space="preserve"> to run, EDSLIB and CFE_MissionLib.</w:t>
+        <w:t xml:space="preserve">The </w:t>
+      </w:r>
+      <w:proofErr w:type="spellStart"/>
+      <w:r>
+        <w:t>cFS</w:t>
+      </w:r>
+      <w:proofErr w:type="spellEnd"/>
+      <w:r>
+        <w:t>-EDS-</w:t>
+      </w:r>
+      <w:proofErr w:type="spellStart"/>
+      <w:r>
+        <w:t>GroundStation</w:t>
+      </w:r>
+      <w:proofErr w:type="spellEnd"/>
+      <w:r>
+        <w:t xml:space="preserve"> software utilizes two sets of python bindings</w:t>
+      </w:r>
+      <w:r>
+        <w:t xml:space="preserve"> to run, EDSLIB and </w:t>
+      </w:r>
+      <w:proofErr w:type="spellStart"/>
+      <w:r>
+        <w:t>CFE_MissionLib</w:t>
+      </w:r>
+      <w:proofErr w:type="spellEnd"/>
+      <w:r>
+        <w:t>.</w:t>
       </w:r>
       <w:r>
         <w:t xml:space="preserve"> </w:t>
       </w:r>
       <w:r>
-        <w:t>EDSLIB contains the generic structure information defined in all of the EDS</w:t>
+        <w:t xml:space="preserve">EDSLIB contains the generic structure information defined in </w:t>
+      </w:r>
+      <w:proofErr w:type="gramStart"/>
+      <w:r>
+        <w:t>all of</w:t>
+      </w:r>
+      <w:proofErr w:type="gramEnd"/>
+      <w:r>
+        <w:t xml:space="preserve"> the EDS</w:t>
       </w:r>
       <w:r>
         <w:t xml:space="preserve"> files throughout the mission. </w:t>
       </w:r>
-      <w:r>
-        <w:t>CFE_MissionLib contains the information needed to interface EDSLIB with cFS, as in general EDSLIB is application agnostic.</w:t>
+      <w:proofErr w:type="spellStart"/>
+      <w:r>
+        <w:t>CFE_MissionLib</w:t>
+      </w:r>
+      <w:proofErr w:type="spellEnd"/>
+      <w:r>
+        <w:t xml:space="preserve"> contains the information needed to interface EDSLIB with </w:t>
+      </w:r>
+      <w:proofErr w:type="spellStart"/>
+      <w:r>
+        <w:t>cFS</w:t>
+      </w:r>
+      <w:proofErr w:type="spellEnd"/>
+      <w:r>
+        <w:t>, as in general EDSLIB is application agnostic.</w:t>
       </w:r>
     </w:p>
     <w:p>
@@ -5279,7 +6255,15 @@
         <w:spacing w:after="120"/>
       </w:pPr>
       <w:r>
-        <w:t>Import the EdsLib python module into the python instance</w:t>
+        <w:t xml:space="preserve">Import the </w:t>
+      </w:r>
+      <w:proofErr w:type="spellStart"/>
+      <w:r>
+        <w:t>EdsLib</w:t>
+      </w:r>
+      <w:proofErr w:type="spellEnd"/>
+      <w:r>
+        <w:t xml:space="preserve"> python module into the python instance</w:t>
       </w:r>
     </w:p>
     <w:p>
@@ -5298,7 +6282,23 @@
         <w:t xml:space="preserve"> </w:t>
       </w:r>
       <w:r>
-        <w:t>Note the argument is the mission name which can be seen in the main cFS-EDS-GroundStation window (Figure 1)</w:t>
+        <w:t xml:space="preserve">Note the argument is the mission name which can be seen in the main </w:t>
+      </w:r>
+      <w:proofErr w:type="spellStart"/>
+      <w:r>
+        <w:t>cFS</w:t>
+      </w:r>
+      <w:proofErr w:type="spellEnd"/>
+      <w:r>
+        <w:t>-EDS-</w:t>
+      </w:r>
+      <w:proofErr w:type="spellStart"/>
+      <w:r>
+        <w:t>GroundStation</w:t>
+      </w:r>
+      <w:proofErr w:type="spellEnd"/>
+      <w:r>
+        <w:t xml:space="preserve"> window (Figure 1)</w:t>
       </w:r>
     </w:p>
     <w:p>
@@ -5356,7 +6356,15 @@
         <w:t>EDS database entries are essent</w:t>
       </w:r>
       <w:r>
-        <w:t>ially functions that can be called</w:t>
+        <w:t xml:space="preserve">ially </w:t>
+      </w:r>
+      <w:proofErr w:type="gramStart"/>
+      <w:r>
+        <w:t>functions</w:t>
+      </w:r>
+      <w:proofErr w:type="gramEnd"/>
+      <w:r>
+        <w:t xml:space="preserve"> that can be called</w:t>
       </w:r>
       <w:r>
         <w:t xml:space="preserve"> to create an EDS object.</w:t>
@@ -5491,7 +6499,23 @@
         <w:spacing w:after="120"/>
       </w:pPr>
       <w:r>
-        <w:t xml:space="preserve">There are a few iterators that are used within the cFS-EDS-GroundStation </w:t>
+        <w:t xml:space="preserve">There are a few iterators that are used within the </w:t>
+      </w:r>
+      <w:proofErr w:type="spellStart"/>
+      <w:r>
+        <w:t>cFS</w:t>
+      </w:r>
+      <w:proofErr w:type="spellEnd"/>
+      <w:r>
+        <w:t>-EDS-</w:t>
+      </w:r>
+      <w:proofErr w:type="spellStart"/>
+      <w:r>
+        <w:t>GroundStation</w:t>
+      </w:r>
+      <w:proofErr w:type="spellEnd"/>
+      <w:r>
+        <w:t xml:space="preserve"> </w:t>
       </w:r>
       <w:r>
         <w:t xml:space="preserve">software that are quite handy. </w:t>
@@ -5569,7 +6593,23 @@
         <w:pStyle w:val="BodyText"/>
       </w:pPr>
       <w:r>
-        <w:t>For EDS enumeration objects, the iterator loops over all the label/value pairs. This example is simply printing them out, but the cFS-EDS-GroundStation software uses them to populate dropdown menus for enumeration payload values in the Telecommand System.</w:t>
+        <w:t xml:space="preserve">For EDS enumeration objects, the iterator loops over all the label/value pairs. This example is simply printing them out, but the </w:t>
+      </w:r>
+      <w:proofErr w:type="spellStart"/>
+      <w:r>
+        <w:t>cFS</w:t>
+      </w:r>
+      <w:proofErr w:type="spellEnd"/>
+      <w:r>
+        <w:t>-EDS-</w:t>
+      </w:r>
+      <w:proofErr w:type="spellStart"/>
+      <w:r>
+        <w:t>GroundStation</w:t>
+      </w:r>
+      <w:proofErr w:type="spellEnd"/>
+      <w:r>
+        <w:t xml:space="preserve"> software uses them to populate dropdown menus for enumeration payload values in the Telecommand System.</w:t>
       </w:r>
     </w:p>
     <w:p>
@@ -5577,7 +6617,15 @@
         <w:pStyle w:val="BodyText"/>
       </w:pPr>
       <w:r>
-        <w:t>For EDS entries associated with container objects (this example is using the DoExample command from the Sample App), the iterator loops over all the sub-objects and obtains the inform</w:t>
+        <w:t xml:space="preserve">For EDS entries associated with container objects (this example is using the </w:t>
+      </w:r>
+      <w:proofErr w:type="spellStart"/>
+      <w:r>
+        <w:t>DoExample</w:t>
+      </w:r>
+      <w:proofErr w:type="spellEnd"/>
+      <w:r>
+        <w:t xml:space="preserve"> command from the Sample App), the iterator loops over all the sub-objects and obtains the inform</w:t>
       </w:r>
       <w:r>
         <w:t>ation needed to create each</w:t>
@@ -5639,8 +6687,13 @@
         <w:pStyle w:val="Appendix2"/>
       </w:pPr>
       <w:bookmarkStart w:id="17" w:name="_Toc52971126"/>
-      <w:r>
-        <w:t>CFE_MissionLib Python Bindings</w:t>
+      <w:proofErr w:type="spellStart"/>
+      <w:r>
+        <w:t>CFE_MissionLib</w:t>
+      </w:r>
+      <w:proofErr w:type="spellEnd"/>
+      <w:r>
+        <w:t xml:space="preserve"> Python Bindings</w:t>
       </w:r>
       <w:bookmarkEnd w:id="17"/>
     </w:p>
@@ -5651,14 +6704,27 @@
       <w:r>
         <w:t xml:space="preserve">The </w:t>
       </w:r>
+      <w:proofErr w:type="spellStart"/>
       <w:r>
         <w:t>CFE_Missio</w:t>
       </w:r>
       <w:r>
-        <w:t>nLib Python bindings allow a user to create the interface objects t</w:t>
-      </w:r>
-      <w:r>
-        <w:t>hat link EDS with cFS.</w:t>
+        <w:t>nLib</w:t>
+      </w:r>
+      <w:proofErr w:type="spellEnd"/>
+      <w:r>
+        <w:t xml:space="preserve"> Python bindings allow a user to create the interface objects t</w:t>
+      </w:r>
+      <w:r>
+        <w:t xml:space="preserve">hat link EDS with </w:t>
+      </w:r>
+      <w:proofErr w:type="spellStart"/>
+      <w:r>
+        <w:t>cFS</w:t>
+      </w:r>
+      <w:proofErr w:type="spellEnd"/>
+      <w:r>
+        <w:t>.</w:t>
       </w:r>
       <w:r>
         <w:t xml:space="preserve"> Figure 7 shows a few examples of how these interface objects are created.</w:t>
@@ -5722,8 +6788,13 @@
         <w:pStyle w:val="Figure"/>
       </w:pPr>
       <w:bookmarkStart w:id="18" w:name="_Toc52971134"/>
-      <w:r>
-        <w:t>CFE_MissionLib Python Bindings Example</w:t>
+      <w:proofErr w:type="spellStart"/>
+      <w:r>
+        <w:t>CFE_MissionLib</w:t>
+      </w:r>
+      <w:proofErr w:type="spellEnd"/>
+      <w:r>
+        <w:t xml:space="preserve"> Python Bindings Example</w:t>
       </w:r>
       <w:bookmarkEnd w:id="18"/>
     </w:p>
@@ -5731,11 +6802,21 @@
       <w:pPr>
         <w:pStyle w:val="BodyText"/>
       </w:pPr>
+      <w:proofErr w:type="spellStart"/>
       <w:r>
         <w:t>CFE_MissionLib</w:t>
       </w:r>
-      <w:r>
-        <w:t xml:space="preserve"> is dependent on EdsLib, so the EDS database </w:t>
+      <w:proofErr w:type="spellEnd"/>
+      <w:r>
+        <w:t xml:space="preserve"> is dependent on </w:t>
+      </w:r>
+      <w:proofErr w:type="spellStart"/>
+      <w:r>
+        <w:t>EdsLib</w:t>
+      </w:r>
+      <w:proofErr w:type="spellEnd"/>
+      <w:r>
+        <w:t xml:space="preserve">, so the EDS database </w:t>
       </w:r>
       <w:r>
         <w:t xml:space="preserve">needs to be created </w:t>
@@ -5791,11 +6872,16 @@
       <w:r>
         <w:t>&lt;</w:t>
       </w:r>
+      <w:proofErr w:type="spellStart"/>
       <w:r>
         <w:t>Topic</w:t>
       </w:r>
       <w:r>
-        <w:t>Name&gt;</w:t>
+        <w:t>Name</w:t>
+      </w:r>
+      <w:proofErr w:type="spellEnd"/>
+      <w:r>
+        <w:t>&gt;</w:t>
       </w:r>
       <w:r>
         <w:t>” identifier defined in the EDS</w:t>
@@ -5807,10 +6893,26 @@
         <w:t xml:space="preserve">Each Topic has a </w:t>
       </w:r>
       <w:r>
-        <w:t xml:space="preserve">“TopicId” </w:t>
-      </w:r>
-      <w:r>
-        <w:t>member which gives the ID associated with that topic defined in the mission configuration EDS files (&lt;mission&gt;_defs/eds/cfe-topicids.xml).</w:t>
+        <w:t>“</w:t>
+      </w:r>
+      <w:proofErr w:type="spellStart"/>
+      <w:r>
+        <w:t>TopicId</w:t>
+      </w:r>
+      <w:proofErr w:type="spellEnd"/>
+      <w:r>
+        <w:t xml:space="preserve">” </w:t>
+      </w:r>
+      <w:r>
+        <w:t>member which gives the ID associated with that topic defined in the mission configuration EDS files (&lt;mission&gt;_</w:t>
+      </w:r>
+      <w:proofErr w:type="spellStart"/>
+      <w:r>
+        <w:t>defs</w:t>
+      </w:r>
+      <w:proofErr w:type="spellEnd"/>
+      <w:r>
+        <w:t>/eds/cfe-topicids.xml).</w:t>
       </w:r>
     </w:p>
     <w:p>
@@ -5818,16 +6920,32 @@
         <w:pStyle w:val="BodyText"/>
       </w:pPr>
       <w:r>
-        <w:t>There are several iterators which can be used in the C</w:t>
-      </w:r>
-      <w:r>
-        <w:t xml:space="preserve">FE_MissionLib Python bindings. </w:t>
+        <w:t xml:space="preserve">There are several iterators which can be used in the </w:t>
+      </w:r>
+      <w:proofErr w:type="spellStart"/>
+      <w:r>
+        <w:t>C</w:t>
+      </w:r>
+      <w:r>
+        <w:t>FE_MissionLib</w:t>
+      </w:r>
+      <w:proofErr w:type="spellEnd"/>
+      <w:r>
+        <w:t xml:space="preserve"> Python bindings. </w:t>
       </w:r>
       <w:r>
         <w:t>Iterating over the i</w:t>
       </w:r>
       <w:r>
-        <w:t>nterface database object will show the cFS instance name/ID pairs that the library can connect to</w:t>
+        <w:t xml:space="preserve">nterface database object will show the </w:t>
+      </w:r>
+      <w:proofErr w:type="spellStart"/>
+      <w:r>
+        <w:t>cFS</w:t>
+      </w:r>
+      <w:proofErr w:type="spellEnd"/>
+      <w:r>
+        <w:t xml:space="preserve"> instance name/ID pairs that the library can connect to</w:t>
       </w:r>
       <w:r>
         <w:t xml:space="preserve"> (</w:t>
@@ -5893,8 +7011,13 @@
         <w:pStyle w:val="Figure"/>
       </w:pPr>
       <w:bookmarkStart w:id="19" w:name="_Toc52971135"/>
-      <w:r>
-        <w:t>CFE_MissionLib Instance Iterator</w:t>
+      <w:proofErr w:type="spellStart"/>
+      <w:r>
+        <w:t>CFE_MissionLib</w:t>
+      </w:r>
+      <w:proofErr w:type="spellEnd"/>
+      <w:r>
+        <w:t xml:space="preserve"> Instance Iterator</w:t>
       </w:r>
       <w:bookmarkEnd w:id="19"/>
     </w:p>
@@ -5903,7 +7026,23 @@
         <w:pStyle w:val="BodyText"/>
       </w:pPr>
       <w:r>
-        <w:t>Iterating over an interface object will list all of the Topics associated with that instance as well as the corresponding TopicIDs (Figure 9)</w:t>
+        <w:t xml:space="preserve">Iterating over an interface object will list </w:t>
+      </w:r>
+      <w:proofErr w:type="gramStart"/>
+      <w:r>
+        <w:t>all of</w:t>
+      </w:r>
+      <w:proofErr w:type="gramEnd"/>
+      <w:r>
+        <w:t xml:space="preserve"> the Topics associated with that instance as well as the corresponding </w:t>
+      </w:r>
+      <w:proofErr w:type="spellStart"/>
+      <w:r>
+        <w:t>TopicIDs</w:t>
+      </w:r>
+      <w:proofErr w:type="spellEnd"/>
+      <w:r>
+        <w:t xml:space="preserve"> (Figure 9)</w:t>
       </w:r>
     </w:p>
     <w:p>
@@ -5964,8 +7103,13 @@
         <w:pStyle w:val="Figure"/>
       </w:pPr>
       <w:bookmarkStart w:id="20" w:name="_Toc52971136"/>
-      <w:r>
-        <w:t>CFE_MissionLib Topic Iterator</w:t>
+      <w:proofErr w:type="spellStart"/>
+      <w:r>
+        <w:t>CFE_MissionLib</w:t>
+      </w:r>
+      <w:proofErr w:type="spellEnd"/>
+      <w:r>
+        <w:t xml:space="preserve"> Topic Iterator</w:t>
       </w:r>
       <w:bookmarkEnd w:id="20"/>
     </w:p>
@@ -5974,7 +7118,31 @@
         <w:pStyle w:val="BodyText"/>
       </w:pPr>
       <w:r>
-        <w:t>Finally, iterating over a topic that has subcommands will list the subcommand name as well as the numerical EdsId associated with the object. This is the link between CFE_MissionLib and EdsLib as we can use this number to create the Eds object associated with the subcommand (Figure 10).</w:t>
+        <w:t xml:space="preserve">Finally, iterating over a topic that has subcommands will list the subcommand name as well as the numerical </w:t>
+      </w:r>
+      <w:proofErr w:type="spellStart"/>
+      <w:r>
+        <w:t>EdsId</w:t>
+      </w:r>
+      <w:proofErr w:type="spellEnd"/>
+      <w:r>
+        <w:t xml:space="preserve"> associated with the object. This is the link between </w:t>
+      </w:r>
+      <w:proofErr w:type="spellStart"/>
+      <w:r>
+        <w:t>CFE_MissionLib</w:t>
+      </w:r>
+      <w:proofErr w:type="spellEnd"/>
+      <w:r>
+        <w:t xml:space="preserve"> and </w:t>
+      </w:r>
+      <w:proofErr w:type="spellStart"/>
+      <w:r>
+        <w:t>EdsLib</w:t>
+      </w:r>
+      <w:proofErr w:type="spellEnd"/>
+      <w:r>
+        <w:t xml:space="preserve"> as we can use this number to create the Eds object associated with the subcommand (Figure 10).</w:t>
       </w:r>
     </w:p>
     <w:p>
@@ -6034,8 +7202,13 @@
         <w:pStyle w:val="Figure"/>
       </w:pPr>
       <w:bookmarkStart w:id="21" w:name="_Toc52971137"/>
-      <w:r>
-        <w:t>CFE_MissionLib Subcommand Iterator</w:t>
+      <w:proofErr w:type="spellStart"/>
+      <w:r>
+        <w:t>CFE_MissionLib</w:t>
+      </w:r>
+      <w:proofErr w:type="spellEnd"/>
+      <w:r>
+        <w:t xml:space="preserve"> Subcommand Iterator</w:t>
       </w:r>
       <w:bookmarkEnd w:id="21"/>
     </w:p>
@@ -6122,9 +7295,11 @@
             <w:tcW w:w="2245" w:type="dxa"/>
           </w:tcPr>
           <w:p>
+            <w:proofErr w:type="spellStart"/>
             <w:r>
               <w:t>cFS</w:t>
             </w:r>
+            <w:proofErr w:type="spellEnd"/>
           </w:p>
         </w:tc>
         <w:tc>

</xml_diff>